<commit_message>
(1) not showing first row and (2) showing ID number instead of label text
</commit_message>
<xml_diff>
--- a/docassemble/Disco/data/templates/disco.docx
+++ b/docassemble/Disco/data/templates/disco.docx
@@ -1,6 +1,6 @@
 
 <file path=word/document.xml><?xml version="1.0" encoding="utf-8"?>
-<w:document xmlns:wpc="http://schemas.microsoft.com/office/word/2010/wordprocessingCanvas" xmlns:cx="http://schemas.microsoft.com/office/drawing/2014/chartex" xmlns:cx1="http://schemas.microsoft.com/office/drawing/2015/9/8/chartex" xmlns:cx2="http://schemas.microsoft.com/office/drawing/2015/10/21/chartex" xmlns:cx3="http://schemas.microsoft.com/office/drawing/2016/5/9/chartex" xmlns:cx4="http://schemas.microsoft.com/office/drawing/2016/5/10/chartex" xmlns:cx5="http://schemas.microsoft.com/office/drawing/2016/5/11/chartex" xmlns:cx6="http://schemas.microsoft.com/office/drawing/2016/5/12/chartex" xmlns:cx7="http://schemas.microsoft.com/office/drawing/2016/5/13/chartex" xmlns:cx8="http://schemas.microsoft.com/office/drawing/2016/5/14/chartex" xmlns:mc="http://schemas.openxmlformats.org/markup-compatibility/2006" xmlns:aink="http://schemas.microsoft.com/office/drawing/2016/ink" xmlns:am3d="http://schemas.microsoft.com/office/drawing/2017/model3d" xmlns:o="urn:schemas-microsoft-com:office:office" xmlns:oel="http://schemas.microsoft.com/office/2019/extlst" xmlns:r="http://schemas.openxmlformats.org/officeDocument/2006/relationships" xmlns:m="http://schemas.openxmlformats.org/officeDocument/2006/math" xmlns:v="urn:schemas-microsoft-com:vml" xmlns:wp14="http://schemas.microsoft.com/office/word/2010/wordprocessingDrawing" xmlns:wp="http://schemas.openxmlformats.org/drawingml/2006/wordprocessingDrawing" xmlns:w10="urn:schemas-microsoft-com:office:word" xmlns:w="http://schemas.openxmlformats.org/wordprocessingml/2006/main" xmlns:w14="http://schemas.microsoft.com/office/word/2010/wordml" xmlns:w15="http://schemas.microsoft.com/office/word/2012/wordml" xmlns:w16cex="http://schemas.microsoft.com/office/word/2018/wordml/cex" xmlns:w16cid="http://schemas.microsoft.com/office/word/2016/wordml/cid" xmlns:w16="http://schemas.microsoft.com/office/word/2018/wordml" xmlns:w16sdtdh="http://schemas.microsoft.com/office/word/2020/wordml/sdtdatahash" xmlns:w16se="http://schemas.microsoft.com/office/word/2015/wordml/symex" xmlns:wpg="http://schemas.microsoft.com/office/word/2010/wordprocessingGroup" xmlns:wpi="http://schemas.microsoft.com/office/word/2010/wordprocessingInk" xmlns:wne="http://schemas.microsoft.com/office/word/2006/wordml" xmlns:wps="http://schemas.microsoft.com/office/word/2010/wordprocessingShape" mc:Ignorable="w14 w15 w16se w16cid w16 w16cex w16sdtdh wp14">
+<w:document xmlns:wpc="http://schemas.microsoft.com/office/word/2010/wordprocessingCanvas" xmlns:cx="http://schemas.microsoft.com/office/drawing/2014/chartex" xmlns:cx1="http://schemas.microsoft.com/office/drawing/2015/9/8/chartex" xmlns:cx2="http://schemas.microsoft.com/office/drawing/2015/10/21/chartex" xmlns:cx3="http://schemas.microsoft.com/office/drawing/2016/5/9/chartex" xmlns:cx4="http://schemas.microsoft.com/office/drawing/2016/5/10/chartex" xmlns:cx5="http://schemas.microsoft.com/office/drawing/2016/5/11/chartex" xmlns:cx6="http://schemas.microsoft.com/office/drawing/2016/5/12/chartex" xmlns:cx7="http://schemas.microsoft.com/office/drawing/2016/5/13/chartex" xmlns:cx8="http://schemas.microsoft.com/office/drawing/2016/5/14/chartex" xmlns:mc="http://schemas.openxmlformats.org/markup-compatibility/2006" xmlns:aink="http://schemas.microsoft.com/office/drawing/2016/ink" xmlns:am3d="http://schemas.microsoft.com/office/drawing/2017/model3d" xmlns:o="urn:schemas-microsoft-com:office:office" xmlns:oel="http://schemas.microsoft.com/office/2019/extlst" xmlns:r="http://schemas.openxmlformats.org/officeDocument/2006/relationships" xmlns:m="http://schemas.openxmlformats.org/officeDocument/2006/math" xmlns:v="urn:schemas-microsoft-com:vml" xmlns:wp14="http://schemas.microsoft.com/office/word/2010/wordprocessingDrawing" xmlns:wp="http://schemas.openxmlformats.org/drawingml/2006/wordprocessingDrawing" xmlns:w10="urn:schemas-microsoft-com:office:word" xmlns:w="http://schemas.openxmlformats.org/wordprocessingml/2006/main" xmlns:w14="http://schemas.microsoft.com/office/word/2010/wordml" xmlns:w15="http://schemas.microsoft.com/office/word/2012/wordml" xmlns:w16cex="http://schemas.microsoft.com/office/word/2018/wordml/cex" xmlns:w16cid="http://schemas.microsoft.com/office/word/2016/wordml/cid" xmlns:w16="http://schemas.microsoft.com/office/word/2018/wordml" xmlns:w16du="http://schemas.microsoft.com/office/word/2023/wordml/word16du" xmlns:w16sdtdh="http://schemas.microsoft.com/office/word/2020/wordml/sdtdatahash" xmlns:w16se="http://schemas.microsoft.com/office/word/2015/wordml/symex" xmlns:wpg="http://schemas.microsoft.com/office/word/2010/wordprocessingGroup" xmlns:wpi="http://schemas.microsoft.com/office/word/2010/wordprocessingInk" xmlns:wne="http://schemas.microsoft.com/office/word/2006/wordml" xmlns:wps="http://schemas.microsoft.com/office/word/2010/wordprocessingShape" mc:Ignorable="w14 w15 w16se w16cid w16 w16cex w16sdtdh wp14">
   <w:body>
     <w:p>
       <w:pPr>
@@ -31,7 +31,7 @@
           <w:rFonts w:ascii="Equity A" w:hAnsi="Equity A"/>
           <w:noProof/>
         </w:rPr>
-        <w:t>February 27, 2023</w:t>
+        <w:t>March 31, 2023</w:t>
       </w:r>
       <w:r>
         <w:rPr>
@@ -229,6 +229,62 @@
           <w:rFonts w:ascii="Equity A" w:hAnsi="Equity A"/>
         </w:rPr>
         <w:t>were deficient as follows:</w:t>
+      </w:r>
+    </w:p>
+    <w:p>
+      <w:pPr>
+        <w:spacing w:line="240" w:lineRule="auto"/>
+        <w:rPr>
+          <w:rFonts w:ascii="Equity A" w:hAnsi="Equity A"/>
+        </w:rPr>
+      </w:pPr>
+      <w:r>
+        <w:rPr>
+          <w:rFonts w:ascii="Equity A" w:hAnsi="Equity A"/>
+        </w:rPr>
+        <w:t>{%p for method in methods %}</w:t>
+      </w:r>
+    </w:p>
+    <w:p>
+      <w:pPr>
+        <w:spacing w:line="240" w:lineRule="auto"/>
+        <w:rPr>
+          <w:rFonts w:ascii="Equity A" w:hAnsi="Equity A"/>
+        </w:rPr>
+      </w:pPr>
+      <w:r>
+        <w:rPr>
+          <w:rFonts w:ascii="Equity A" w:hAnsi="Equity A"/>
+        </w:rPr>
+        <w:t>{</w:t>
+      </w:r>
+      <w:r>
+        <w:rPr>
+          <w:rFonts w:ascii="Equity A" w:hAnsi="Equity A"/>
+        </w:rPr>
+        <w:t xml:space="preserve">% for num in </w:t>
+      </w:r>
+      <w:proofErr w:type="spellStart"/>
+      <w:proofErr w:type="gramStart"/>
+      <w:r>
+        <w:rPr>
+          <w:rFonts w:ascii="Equity A" w:hAnsi="Equity A"/>
+        </w:rPr>
+        <w:t>ncr.true</w:t>
+      </w:r>
+      <w:proofErr w:type="gramEnd"/>
+      <w:r>
+        <w:rPr>
+          <w:rFonts w:ascii="Equity A" w:hAnsi="Equity A"/>
+        </w:rPr>
+        <w:t>_values</w:t>
+      </w:r>
+      <w:proofErr w:type="spellEnd"/>
+      <w:r>
+        <w:rPr>
+          <w:rFonts w:ascii="Equity A" w:hAnsi="Equity A"/>
+        </w:rPr>
+        <w:t>() %}</w:t>
       </w:r>
     </w:p>
     <w:p>
@@ -240,9 +296,9 @@
           <w:bCs/>
           <w:i/>
           <w:iCs/>
-          <w:highlight w:val="yellow"/>
-        </w:rPr>
-      </w:pPr>
+        </w:rPr>
+      </w:pPr>
+      <w:proofErr w:type="gramStart"/>
       <w:r>
         <w:rPr>
           <w:rFonts w:ascii="Equity A" w:hAnsi="Equity A"/>
@@ -250,246 +306,20 @@
           <w:bCs/>
           <w:i/>
           <w:iCs/>
-          <w:highlight w:val="yellow"/>
-        </w:rPr>
-        <w:t>Interrogatory No. 4</w:t>
-      </w:r>
-    </w:p>
-    <w:p>
-      <w:pPr>
-        <w:spacing w:line="240" w:lineRule="auto"/>
-        <w:rPr>
-          <w:rFonts w:ascii="Equity A" w:hAnsi="Equity A"/>
-        </w:rPr>
-      </w:pPr>
-      <w:r>
-        <w:rPr>
-          <w:rFonts w:ascii="Equity A" w:hAnsi="Equity A"/>
-        </w:rPr>
-        <w:t>Interrogatory No. 4</w:t>
-      </w:r>
-      <w:r>
-        <w:rPr>
-          <w:rFonts w:ascii="Equity A" w:hAnsi="Equity A"/>
-        </w:rPr>
-        <w:t xml:space="preserve"> </w:t>
-      </w:r>
-      <w:r>
-        <w:rPr>
-          <w:rFonts w:ascii="Equity A" w:hAnsi="Equity A"/>
-        </w:rPr>
-        <w:t>states:</w:t>
-      </w:r>
-    </w:p>
-    <w:p>
-      <w:pPr>
-        <w:spacing w:line="240" w:lineRule="auto"/>
-        <w:rPr>
-          <w:rFonts w:ascii="Equity A" w:hAnsi="Equity A"/>
-        </w:rPr>
-      </w:pPr>
-      <w:proofErr w:type="spellStart"/>
-      <w:r>
-        <w:rPr>
-          <w:rFonts w:ascii="Equity A" w:hAnsi="Equity A"/>
-        </w:rPr>
-        <w:t>x</w:t>
-      </w:r>
-      <w:r>
-        <w:rPr>
-          <w:rFonts w:ascii="Equity A" w:hAnsi="Equity A"/>
-        </w:rPr>
-        <w:t>xxxxxxxxxxxxxxxxxxx</w:t>
-      </w:r>
-      <w:r>
-        <w:rPr>
-          <w:rFonts w:ascii="Equity A" w:hAnsi="Equity A"/>
-        </w:rPr>
-        <w:t>xxxxxxxxxxxxxxxxxxxxx</w:t>
-      </w:r>
-      <w:proofErr w:type="spellEnd"/>
-    </w:p>
-    <w:p>
-      <w:pPr>
-        <w:spacing w:line="240" w:lineRule="auto"/>
-        <w:rPr>
-          <w:rFonts w:ascii="Equity A" w:hAnsi="Equity A"/>
-        </w:rPr>
-      </w:pPr>
-      <w:r>
-        <w:rPr>
-          <w:rFonts w:ascii="Equity A" w:hAnsi="Equity A"/>
-        </w:rPr>
-        <w:t>Waterford</w:t>
-      </w:r>
-      <w:r>
-        <w:rPr>
-          <w:rFonts w:ascii="Equity A" w:hAnsi="Equity A"/>
-        </w:rPr>
-        <w:t xml:space="preserve">’s </w:t>
-      </w:r>
-      <w:r>
-        <w:rPr>
-          <w:rFonts w:ascii="Equity A" w:hAnsi="Equity A"/>
-        </w:rPr>
-        <w:t>’s response was:</w:t>
-      </w:r>
-    </w:p>
-    <w:p>
-      <w:pPr>
-        <w:spacing w:line="240" w:lineRule="auto"/>
-        <w:rPr>
-          <w:rFonts w:ascii="Equity A" w:hAnsi="Equity A"/>
-        </w:rPr>
-      </w:pPr>
-      <w:proofErr w:type="spellStart"/>
-      <w:r>
-        <w:rPr>
-          <w:rFonts w:ascii="Equity A" w:hAnsi="Equity A"/>
-        </w:rPr>
-        <w:t>y</w:t>
-      </w:r>
-      <w:r>
-        <w:rPr>
-          <w:rFonts w:ascii="Equity A" w:hAnsi="Equity A"/>
-        </w:rPr>
-        <w:t>yyyyyyyyyyyyyyyyyyyyyy</w:t>
-      </w:r>
-      <w:r>
-        <w:rPr>
-          <w:rFonts w:ascii="Equity A" w:hAnsi="Equity A"/>
-        </w:rPr>
-        <w:t>yyyyyyyyyyyyyyyyyy</w:t>
-      </w:r>
-      <w:proofErr w:type="spellEnd"/>
-    </w:p>
-    <w:p>
-      <w:pPr>
-        <w:spacing w:line="240" w:lineRule="auto"/>
-        <w:rPr>
-          <w:rFonts w:ascii="Equity A" w:hAnsi="Equity A"/>
-          <w:highlight w:val="yellow"/>
-        </w:rPr>
-      </w:pPr>
-      <w:r>
-        <w:rPr>
-          <w:rFonts w:ascii="Equity A" w:hAnsi="Equity A"/>
-          <w:highlight w:val="yellow"/>
-        </w:rPr>
-        <w:t xml:space="preserve">The above response is not </w:t>
-      </w:r>
-      <w:proofErr w:type="gramStart"/>
-      <w:r>
-        <w:rPr>
-          <w:rFonts w:ascii="Equity A" w:hAnsi="Equity A"/>
-          <w:highlight w:val="yellow"/>
-        </w:rPr>
-        <w:t>code-compliant</w:t>
+        </w:rPr>
+        <w:t>{{ method</w:t>
       </w:r>
       <w:proofErr w:type="gramEnd"/>
       <w:r>
-        <w:rPr>
-          <w:rFonts w:ascii="Equity A" w:hAnsi="Equity A"/>
-          <w:highlight w:val="yellow"/>
-        </w:rPr>
-        <w:t>.</w:t>
-      </w:r>
-    </w:p>
-    <w:p>
-      <w:pPr>
-        <w:spacing w:line="240" w:lineRule="auto"/>
-        <w:rPr>
-          <w:rFonts w:ascii="Equity A" w:hAnsi="Equity A"/>
-          <w:highlight w:val="yellow"/>
-        </w:rPr>
-      </w:pPr>
-      <w:r>
-        <w:rPr>
-          <w:rFonts w:ascii="Equity A" w:hAnsi="Equity A"/>
-          <w:highlight w:val="yellow"/>
-        </w:rPr>
-        <w:t xml:space="preserve">First, </w:t>
-      </w:r>
-      <w:r>
-        <w:rPr>
-          <w:rFonts w:ascii="Equity A" w:hAnsi="Equity A"/>
-          <w:highlight w:val="yellow"/>
-        </w:rPr>
-        <w:t>t</w:t>
-      </w:r>
-      <w:r>
-        <w:rPr>
-          <w:rFonts w:ascii="Equity A" w:hAnsi="Equity A"/>
-          <w:highlight w:val="yellow"/>
-        </w:rPr>
-        <w:t>he duty to answer</w:t>
-      </w:r>
-      <w:r>
-        <w:rPr>
-          <w:rFonts w:ascii="Equity A" w:hAnsi="Equity A"/>
-          <w:highlight w:val="yellow"/>
-        </w:rPr>
-        <w:t xml:space="preserve"> interrogatories</w:t>
-      </w:r>
-      <w:r>
-        <w:rPr>
-          <w:rFonts w:ascii="Equity A" w:hAnsi="Equity A"/>
-          <w:highlight w:val="yellow"/>
-        </w:rPr>
-        <w:t xml:space="preserve"> extends beyond personal knowledge. If a party lacks personal knowledge sufficient to respond fully, the party must make “a reasonable and good-faith effort to obtain the information” from other sources. (CCP § 2030.220(c); Sinaiko Healthcare Consulting, Inc. v. Pacific Healthcare Consultants (2007) 148 Cal.App.4th 390, 406.) For example, the responding party must obtain and disclose information from sources under its control (Deyo v. Kilbourne (1978) 84 Cal.App.3d 771, 782), as well as information in its counsel's possession. (Smith v. Super. Ct. (1961) 189 Cal.App.2d 6, 11 [upholding, in personal injury case, interrogatory seeking names of persons who witnessed accident].)</w:t>
-      </w:r>
-    </w:p>
-    <w:p>
-      <w:pPr>
-        <w:spacing w:line="240" w:lineRule="auto"/>
-        <w:rPr>
-          <w:rFonts w:ascii="Equity A" w:hAnsi="Equity A"/>
-          <w:highlight w:val="yellow"/>
-        </w:rPr>
-      </w:pPr>
-      <w:r>
-        <w:rPr>
-          <w:rFonts w:ascii="Equity A" w:hAnsi="Equity A"/>
-          <w:highlight w:val="yellow"/>
-        </w:rPr>
-        <w:t xml:space="preserve">Next, </w:t>
-      </w:r>
-      <w:r>
-        <w:rPr>
-          <w:rFonts w:ascii="Equity A" w:hAnsi="Equity A"/>
-          <w:highlight w:val="yellow"/>
-        </w:rPr>
-        <w:t>Counsel for corporate entities responding to discovery must ensure that the officer or agent designated to answer the interrogatories (1) makes reasonable inquiries of employees, agents, and persons under the company’s control and (2) conducts a reasonable search of the company’s business records. The entity must gather information necessary to answer the interrogatories from all sources under its control, even if the information is not personally known to the designated officer or agent. (Gordon v. Super. Ct. (1984) 161 Cal.App.3d 157, 167-168.)</w:t>
-      </w:r>
-    </w:p>
-    <w:p>
-      <w:pPr>
-        <w:spacing w:line="240" w:lineRule="auto"/>
-        <w:rPr>
-          <w:rFonts w:ascii="Equity A" w:hAnsi="Equity A"/>
-          <w:highlight w:val="yellow"/>
-        </w:rPr>
-      </w:pPr>
-      <w:r>
-        <w:rPr>
-          <w:rFonts w:ascii="Equity A" w:hAnsi="Equity A"/>
-          <w:highlight w:val="yellow"/>
-        </w:rPr>
-        <w:t>Further, [optional, custom user-entered criticism.]</w:t>
-      </w:r>
-    </w:p>
-    <w:p>
-      <w:pPr>
-        <w:spacing w:line="240" w:lineRule="auto"/>
         <w:rPr>
           <w:rFonts w:ascii="Equity A" w:hAnsi="Equity A"/>
           <w:b/>
           <w:bCs/>
           <w:i/>
           <w:iCs/>
-          <w:highlight w:val="yellow"/>
-        </w:rPr>
-      </w:pPr>
+        </w:rPr>
+        <w:t xml:space="preserve"> }}</w:t>
+      </w:r>
       <w:r>
         <w:rPr>
           <w:rFonts w:ascii="Equity A" w:hAnsi="Equity A"/>
@@ -497,218 +327,19 @@
           <w:bCs/>
           <w:i/>
           <w:iCs/>
-          <w:highlight w:val="yellow"/>
-        </w:rPr>
-        <w:t>Interrogatory No. 5</w:t>
-      </w:r>
-    </w:p>
-    <w:p>
-      <w:pPr>
-        <w:spacing w:line="240" w:lineRule="auto"/>
-        <w:rPr>
-          <w:rFonts w:ascii="Equity A" w:hAnsi="Equity A"/>
-        </w:rPr>
-      </w:pPr>
-      <w:r>
-        <w:rPr>
-          <w:rFonts w:ascii="Equity A" w:hAnsi="Equity A"/>
-        </w:rPr>
-        <w:t>Interrogatory No. 5</w:t>
-      </w:r>
-      <w:r>
-        <w:rPr>
-          <w:rFonts w:ascii="Equity A" w:hAnsi="Equity A"/>
-        </w:rPr>
-        <w:t xml:space="preserve"> </w:t>
-      </w:r>
-      <w:r>
-        <w:rPr>
-          <w:rFonts w:ascii="Equity A" w:hAnsi="Equity A"/>
-        </w:rPr>
-        <w:t>states:</w:t>
-      </w:r>
-    </w:p>
-    <w:p>
-      <w:pPr>
-        <w:spacing w:line="240" w:lineRule="auto"/>
-        <w:rPr>
-          <w:rFonts w:ascii="Equity A" w:hAnsi="Equity A"/>
-        </w:rPr>
-      </w:pPr>
-      <w:proofErr w:type="spellStart"/>
-      <w:r>
-        <w:rPr>
-          <w:rFonts w:ascii="Equity A" w:hAnsi="Equity A"/>
-        </w:rPr>
-        <w:t>x</w:t>
-      </w:r>
-      <w:r>
-        <w:rPr>
-          <w:rFonts w:ascii="Equity A" w:hAnsi="Equity A"/>
-        </w:rPr>
-        <w:t>xxxxxxxxxxxxxxxxxxx</w:t>
-      </w:r>
-      <w:r>
-        <w:rPr>
-          <w:rFonts w:ascii="Equity A" w:hAnsi="Equity A"/>
-        </w:rPr>
-        <w:t>xxxxxxxxxxxxxxxxxxxxx</w:t>
-      </w:r>
-      <w:proofErr w:type="spellEnd"/>
-    </w:p>
-    <w:p>
-      <w:pPr>
-        <w:spacing w:line="240" w:lineRule="auto"/>
-        <w:rPr>
-          <w:rFonts w:ascii="Equity A" w:hAnsi="Equity A"/>
-        </w:rPr>
-      </w:pPr>
-      <w:r>
-        <w:rPr>
-          <w:rFonts w:ascii="Equity A" w:hAnsi="Equity A"/>
-        </w:rPr>
-        <w:t>Waterford</w:t>
-      </w:r>
-      <w:r>
-        <w:rPr>
-          <w:rFonts w:ascii="Equity A" w:hAnsi="Equity A"/>
-        </w:rPr>
-        <w:t xml:space="preserve">’s </w:t>
-      </w:r>
-      <w:r>
-        <w:rPr>
-          <w:rFonts w:ascii="Equity A" w:hAnsi="Equity A"/>
-        </w:rPr>
-        <w:t>’s response was:</w:t>
-      </w:r>
-    </w:p>
-    <w:p>
-      <w:pPr>
-        <w:spacing w:line="240" w:lineRule="auto"/>
-        <w:rPr>
-          <w:rFonts w:ascii="Equity A" w:hAnsi="Equity A"/>
-        </w:rPr>
-      </w:pPr>
-      <w:proofErr w:type="spellStart"/>
-      <w:r>
-        <w:rPr>
-          <w:rFonts w:ascii="Equity A" w:hAnsi="Equity A"/>
-        </w:rPr>
-        <w:t>y</w:t>
-      </w:r>
-      <w:r>
-        <w:rPr>
-          <w:rFonts w:ascii="Equity A" w:hAnsi="Equity A"/>
-        </w:rPr>
-        <w:t>yyyyyyyyyyyyyyyyyyyyyy</w:t>
-      </w:r>
-      <w:r>
-        <w:rPr>
-          <w:rFonts w:ascii="Equity A" w:hAnsi="Equity A"/>
-        </w:rPr>
-        <w:t>yyyyyyyyyyyyyyyyyy</w:t>
-      </w:r>
-      <w:proofErr w:type="spellEnd"/>
-    </w:p>
-    <w:p>
-      <w:pPr>
-        <w:spacing w:line="240" w:lineRule="auto"/>
-        <w:rPr>
-          <w:rFonts w:ascii="Equity A" w:hAnsi="Equity A"/>
-          <w:highlight w:val="yellow"/>
-        </w:rPr>
-      </w:pPr>
-      <w:r>
-        <w:rPr>
-          <w:rFonts w:ascii="Equity A" w:hAnsi="Equity A"/>
-          <w:highlight w:val="yellow"/>
-        </w:rPr>
-        <w:t>T</w:t>
-      </w:r>
-      <w:r>
-        <w:rPr>
-          <w:rFonts w:ascii="Equity A" w:hAnsi="Equity A"/>
-          <w:highlight w:val="yellow"/>
-        </w:rPr>
-        <w:t xml:space="preserve">he above response is not </w:t>
-      </w:r>
-      <w:proofErr w:type="gramStart"/>
-      <w:r>
-        <w:rPr>
-          <w:rFonts w:ascii="Equity A" w:hAnsi="Equity A"/>
-          <w:highlight w:val="yellow"/>
-        </w:rPr>
-        <w:t>code-compliant</w:t>
-      </w:r>
-      <w:proofErr w:type="gramEnd"/>
-      <w:r>
-        <w:rPr>
-          <w:rFonts w:ascii="Equity A" w:hAnsi="Equity A"/>
-          <w:highlight w:val="yellow"/>
-        </w:rPr>
-        <w:t>.</w:t>
-      </w:r>
-    </w:p>
-    <w:p>
-      <w:pPr>
-        <w:spacing w:line="240" w:lineRule="auto"/>
-        <w:rPr>
-          <w:rFonts w:ascii="Equity A" w:hAnsi="Equity A"/>
-          <w:highlight w:val="yellow"/>
-        </w:rPr>
-      </w:pPr>
-      <w:r>
-        <w:rPr>
-          <w:rFonts w:ascii="Equity A" w:hAnsi="Equity A"/>
-          <w:highlight w:val="yellow"/>
-        </w:rPr>
-        <w:lastRenderedPageBreak/>
-        <w:t xml:space="preserve">Black-letter law authorizes interrogatories that call for responses that furnish factual grounds for lay opinions or legal contentions. (CCP § 2030.010(b).) "An interrogatory is not objectionable because an answer to it involves an opinion or contention that relates to fact or the application of law to fact, or would be based on information obtained or legal theories developed in anticipation of litigation or in preparation for </w:t>
-      </w:r>
-      <w:proofErr w:type="gramStart"/>
-      <w:r>
-        <w:rPr>
-          <w:rFonts w:ascii="Equity A" w:hAnsi="Equity A"/>
-          <w:highlight w:val="yellow"/>
-        </w:rPr>
-        <w:t>trial  calls</w:t>
-      </w:r>
-      <w:proofErr w:type="gramEnd"/>
-      <w:r>
-        <w:rPr>
-          <w:rFonts w:ascii="Equity A" w:hAnsi="Equity A"/>
-          <w:highlight w:val="yellow"/>
-        </w:rPr>
-        <w:t xml:space="preserve"> for a legal contention. (Ibid.; see also Rifkind v. Super. Ct. (1994) 22 Cal.App.4th 1255, 1261.)</w:t>
-      </w:r>
-    </w:p>
-    <w:p>
-      <w:pPr>
-        <w:spacing w:line="240" w:lineRule="auto"/>
-        <w:rPr>
-          <w:rFonts w:ascii="Equity A" w:hAnsi="Equity A"/>
-        </w:rPr>
-      </w:pPr>
-      <w:r>
-        <w:rPr>
-          <w:rFonts w:ascii="Equity A" w:hAnsi="Equity A"/>
-          <w:highlight w:val="yellow"/>
-        </w:rPr>
-        <w:t>Nonprivileged information that is relevant to the subject matter of the action is discoverable, even if it is inadmissible, if it appears reasonably calculated to lead to the discovery of admissible evidence. This standard gives the propounding party a broad right to discovery. (CCP § 2017.010; Williams v. Super. Ct. (2017), 3 Cal.5th 531, 541.) Any doubts about discoverability are resolved in favor of disclosure. (See Williams, 3 Cal.5th at 542.) “California’s pretrial discovery procedures are designed to minimize the opportunities for fabrication and forgetfulness, and to eliminate the need for guesswork about the other side’s evidence, with all doubts about discoverability resolved in favor of disclosure.” (Glenfed Dev. Corp. v. Super. Ct. (1997) 53 Cal.App.4th 1113, 1119.) To accomplish the legislative purpose behind the discovery statutes, they “must be construed liberally in favor of disclosure.” (Emerson Elec. Co. v Super. Ct. (1997) 16 Cal.4th 1101, 1107, quoting Greyhound Corp. v Super. Ct. (1961) 56 Cal.2d 355, 377 [emphasis added].)</w:t>
-      </w:r>
-    </w:p>
-    <w:p>
-      <w:pPr>
-        <w:spacing w:line="240" w:lineRule="auto"/>
+        </w:rPr>
+        <w:t xml:space="preserve"> No. </w:t>
+      </w:r>
+      <w:r>
         <w:rPr>
           <w:rFonts w:ascii="Equity A" w:hAnsi="Equity A"/>
           <w:b/>
           <w:bCs/>
           <w:i/>
           <w:iCs/>
-          <w:highlight w:val="yellow"/>
-        </w:rPr>
-      </w:pPr>
+        </w:rPr>
+        <w:t xml:space="preserve">{{ </w:t>
+      </w:r>
       <w:r>
         <w:rPr>
           <w:rFonts w:ascii="Equity A" w:hAnsi="Equity A"/>
@@ -716,9 +347,8 @@
           <w:bCs/>
           <w:i/>
           <w:iCs/>
-          <w:highlight w:val="yellow"/>
-        </w:rPr>
-        <w:t>Request for Documents</w:t>
+        </w:rPr>
+        <w:t xml:space="preserve">num </w:t>
       </w:r>
       <w:r>
         <w:rPr>
@@ -727,20 +357,8 @@
           <w:bCs/>
           <w:i/>
           <w:iCs/>
-          <w:highlight w:val="yellow"/>
-        </w:rPr>
-        <w:t xml:space="preserve"> No.</w:t>
-      </w:r>
-      <w:r>
-        <w:rPr>
-          <w:rFonts w:ascii="Equity A" w:hAnsi="Equity A"/>
-          <w:b/>
-          <w:bCs/>
-          <w:i/>
-          <w:iCs/>
-          <w:highlight w:val="yellow"/>
-        </w:rPr>
-        <w:t>3</w:t>
+        </w:rPr>
+        <w:t>}}</w:t>
       </w:r>
     </w:p>
     <w:p>
@@ -750,29 +368,43 @@
           <w:rFonts w:ascii="Equity A" w:hAnsi="Equity A"/>
         </w:rPr>
       </w:pPr>
-      <w:r>
-        <w:rPr>
-          <w:rFonts w:ascii="Equity A" w:hAnsi="Equity A"/>
-        </w:rPr>
-        <w:t>Request for Documents</w:t>
-      </w:r>
-      <w:r>
-        <w:rPr>
-          <w:rFonts w:ascii="Equity A" w:hAnsi="Equity A"/>
-        </w:rPr>
-        <w:t xml:space="preserve"> No. </w:t>
-      </w:r>
-      <w:r>
-        <w:rPr>
-          <w:rFonts w:ascii="Equity A" w:hAnsi="Equity A"/>
-        </w:rPr>
-        <w:t>3</w:t>
-      </w:r>
-      <w:r>
-        <w:rPr>
-          <w:rFonts w:ascii="Equity A" w:hAnsi="Equity A"/>
-        </w:rPr>
-        <w:t xml:space="preserve"> states:</w:t>
+      <w:proofErr w:type="gramStart"/>
+      <w:r>
+        <w:rPr>
+          <w:rFonts w:ascii="Equity A" w:hAnsi="Equity A"/>
+        </w:rPr>
+        <w:t>{{ method</w:t>
+      </w:r>
+      <w:proofErr w:type="gramEnd"/>
+      <w:r>
+        <w:rPr>
+          <w:rFonts w:ascii="Equity A" w:hAnsi="Equity A"/>
+        </w:rPr>
+        <w:t xml:space="preserve"> }} </w:t>
+      </w:r>
+      <w:r>
+        <w:rPr>
+          <w:rFonts w:ascii="Equity A" w:hAnsi="Equity A"/>
+        </w:rPr>
+        <w:t xml:space="preserve">No. </w:t>
+      </w:r>
+      <w:r>
+        <w:rPr>
+          <w:rFonts w:ascii="Equity A" w:hAnsi="Equity A"/>
+        </w:rPr>
+        <w:t>{{ num }}</w:t>
+      </w:r>
+      <w:r>
+        <w:rPr>
+          <w:rFonts w:ascii="Equity A" w:hAnsi="Equity A"/>
+        </w:rPr>
+        <w:t xml:space="preserve"> </w:t>
+      </w:r>
+      <w:r>
+        <w:rPr>
+          <w:rFonts w:ascii="Equity A" w:hAnsi="Equity A"/>
+        </w:rPr>
+        <w:t>states:</w:t>
       </w:r>
     </w:p>
     <w:p>
@@ -787,7 +419,19 @@
         <w:rPr>
           <w:rFonts w:ascii="Equity A" w:hAnsi="Equity A"/>
         </w:rPr>
-        <w:t>xxxxxxxxxxxxxxxxxxxxxxxxxxxxxxxxxxxxxxxxx</w:t>
+        <w:t>x</w:t>
+      </w:r>
+      <w:r>
+        <w:rPr>
+          <w:rFonts w:ascii="Equity A" w:hAnsi="Equity A"/>
+        </w:rPr>
+        <w:t>xxxxxxxxxxxxxxxxxxx</w:t>
+      </w:r>
+      <w:r>
+        <w:rPr>
+          <w:rFonts w:ascii="Equity A" w:hAnsi="Equity A"/>
+        </w:rPr>
+        <w:t>xxxxxxxxxxxxxxxxxxxxx</w:t>
       </w:r>
       <w:proofErr w:type="spellEnd"/>
     </w:p>
@@ -802,7 +446,7 @@
         <w:rPr>
           <w:rFonts w:ascii="Equity A" w:hAnsi="Equity A"/>
         </w:rPr>
-        <w:t>Waterford</w:t>
+        <w:t xml:space="preserve">Waterford’s </w:t>
       </w:r>
       <w:r>
         <w:rPr>
@@ -823,7 +467,19 @@
         <w:rPr>
           <w:rFonts w:ascii="Equity A" w:hAnsi="Equity A"/>
         </w:rPr>
-        <w:t>yyyyyyyyyyyyyyyyyyyyyyyyyyyyyyyyyyyyyyyyy</w:t>
+        <w:t>y</w:t>
+      </w:r>
+      <w:r>
+        <w:rPr>
+          <w:rFonts w:ascii="Equity A" w:hAnsi="Equity A"/>
+        </w:rPr>
+        <w:t>yyyyyyyyyyyyyyyyyyyyyy</w:t>
+      </w:r>
+      <w:r>
+        <w:rPr>
+          <w:rFonts w:ascii="Equity A" w:hAnsi="Equity A"/>
+        </w:rPr>
+        <w:t>yyyyyyyyyyyyyyyyyy</w:t>
       </w:r>
       <w:proofErr w:type="spellEnd"/>
     </w:p>
@@ -832,13 +488,11 @@
         <w:spacing w:line="240" w:lineRule="auto"/>
         <w:rPr>
           <w:rFonts w:ascii="Equity A" w:hAnsi="Equity A"/>
-          <w:highlight w:val="yellow"/>
-        </w:rPr>
-      </w:pPr>
-      <w:r>
-        <w:rPr>
-          <w:rFonts w:ascii="Equity A" w:hAnsi="Equity A"/>
-          <w:highlight w:val="yellow"/>
+        </w:rPr>
+      </w:pPr>
+      <w:r>
+        <w:rPr>
+          <w:rFonts w:ascii="Equity A" w:hAnsi="Equity A"/>
         </w:rPr>
         <w:t xml:space="preserve">The above response is not </w:t>
       </w:r>
@@ -846,7 +500,6 @@
       <w:r>
         <w:rPr>
           <w:rFonts w:ascii="Equity A" w:hAnsi="Equity A"/>
-          <w:highlight w:val="yellow"/>
         </w:rPr>
         <w:t>code-compliant</w:t>
       </w:r>
@@ -854,7 +507,6 @@
       <w:r>
         <w:rPr>
           <w:rFonts w:ascii="Equity A" w:hAnsi="Equity A"/>
-          <w:highlight w:val="yellow"/>
         </w:rPr>
         <w:t>.</w:t>
       </w:r>
@@ -864,38 +516,72 @@
         <w:spacing w:line="240" w:lineRule="auto"/>
         <w:rPr>
           <w:rFonts w:ascii="Equity A" w:hAnsi="Equity A"/>
-          <w:highlight w:val="yellow"/>
-        </w:rPr>
-      </w:pPr>
-      <w:r>
-        <w:rPr>
-          <w:rFonts w:ascii="Equity A" w:hAnsi="Equity A"/>
-          <w:highlight w:val="yellow"/>
-        </w:rPr>
-        <w:t>If only part of an item or category demanded is objectionable, the response must contain an agreement to comply with the remainder, or a representation of inability to comply. [CCP § 2031.240(a)] (General objections to the entire request are unauthorized and constitute discovery misuse; see ¶ 8:1071 (dealing with interrogatories).)</w:t>
-      </w:r>
-    </w:p>
-    <w:p>
-      <w:pPr>
+        </w:rPr>
+      </w:pPr>
+      <w:r>
+        <w:rPr>
+          <w:rFonts w:ascii="Equity A" w:hAnsi="Equity A"/>
+        </w:rPr>
+        <w:t>{</w:t>
+      </w:r>
+      <w:r>
+        <w:rPr>
+          <w:rFonts w:ascii="Equity A" w:hAnsi="Equity A"/>
+        </w:rPr>
+        <w:t>%</w:t>
+      </w:r>
+      <w:r>
+        <w:rPr>
+          <w:rFonts w:ascii="Equity A" w:hAnsi="Equity A"/>
+        </w:rPr>
+        <w:t xml:space="preserve"> for field in </w:t>
+      </w:r>
+      <w:proofErr w:type="spellStart"/>
+      <w:r>
+        <w:rPr>
+          <w:rFonts w:ascii="Equity A" w:hAnsi="Equity A"/>
+        </w:rPr>
+        <w:t>select_fields</w:t>
+      </w:r>
+      <w:proofErr w:type="spellEnd"/>
+      <w:r>
+        <w:rPr>
+          <w:rFonts w:ascii="Equity A" w:hAnsi="Equity A"/>
+        </w:rPr>
+        <w:t xml:space="preserve"> %}</w:t>
+      </w:r>
+    </w:p>
+    <w:p>
+      <w:pPr>
+        <w:pStyle w:val="ListParagraph"/>
+        <w:numPr>
+          <w:ilvl w:val="0"/>
+          <w:numId w:val="7"/>
+        </w:numPr>
         <w:spacing w:line="240" w:lineRule="auto"/>
         <w:rPr>
           <w:rFonts w:ascii="Equity A" w:hAnsi="Equity A"/>
-          <w:highlight w:val="yellow"/>
-        </w:rPr>
-      </w:pPr>
-      <w:r>
-        <w:rPr>
-          <w:rFonts w:ascii="Equity A" w:hAnsi="Equity A"/>
-          <w:highlight w:val="yellow"/>
-        </w:rPr>
-        <w:t xml:space="preserve">Documents produced by the responding party </w:t>
-      </w:r>
-      <w:r>
-        <w:rPr>
-          <w:rFonts w:ascii="Equity A" w:hAnsi="Equity A"/>
-          <w:highlight w:val="yellow"/>
-        </w:rPr>
-        <w:t>must be sorted and labeled to correspond with the categories in the document demand. [CCP § 2031.280(a)] (Prior law permitted production of documents as they were kept in the ordinary course of business.) Sanctions possible for noncompliance: Sanctions may be assessed for production of documents that are in complete disorder if the court finds that the producing party is responsible for the disordered state. [Kayne v. Grande Holdings Ltd. (2011) 198 CA4th 1470, 1476, 130 CR3d 751, 755—producing party ordered to pay more than $74,000 of costs incurred by opposing party to organize documents; see ¶ 8:1508.2a]</w:t>
+        </w:rPr>
+      </w:pPr>
+      <w:proofErr w:type="gramStart"/>
+      <w:r>
+        <w:rPr>
+          <w:rFonts w:ascii="Equity A" w:hAnsi="Equity A"/>
+        </w:rPr>
+        <w:t xml:space="preserve">{{ </w:t>
+      </w:r>
+      <w:r>
+        <w:rPr>
+          <w:rFonts w:ascii="Equity A" w:hAnsi="Equity A"/>
+        </w:rPr>
+        <w:t>field</w:t>
+      </w:r>
+      <w:proofErr w:type="gramEnd"/>
+      <w:r>
+        <w:rPr>
+          <w:rFonts w:ascii="Equity A" w:hAnsi="Equity A"/>
+        </w:rPr>
+        <w:t xml:space="preserve"> }}</w:t>
       </w:r>
     </w:p>
     <w:p>
@@ -903,16 +589,116 @@
         <w:spacing w:line="240" w:lineRule="auto"/>
         <w:rPr>
           <w:rFonts w:ascii="Equity A" w:hAnsi="Equity A"/>
-          <w:highlight w:val="yellow"/>
-        </w:rPr>
-      </w:pPr>
-      <w:r>
-        <w:rPr>
-          <w:rFonts w:ascii="Equity A" w:hAnsi="Equity A"/>
-          <w:highlight w:val="yellow"/>
-        </w:rPr>
-        <w:t>Further, [optional, custom user-entered criticism.]</w:t>
-      </w:r>
+        </w:rPr>
+      </w:pPr>
+      <w:r>
+        <w:rPr>
+          <w:rFonts w:ascii="Equity A" w:hAnsi="Equity A"/>
+        </w:rPr>
+        <w:t xml:space="preserve">{% </w:t>
+      </w:r>
+      <w:proofErr w:type="spellStart"/>
+      <w:r>
+        <w:rPr>
+          <w:rFonts w:ascii="Equity A" w:hAnsi="Equity A"/>
+        </w:rPr>
+        <w:t>endfor</w:t>
+      </w:r>
+      <w:proofErr w:type="spellEnd"/>
+      <w:r>
+        <w:rPr>
+          <w:rFonts w:ascii="Equity A" w:hAnsi="Equity A"/>
+        </w:rPr>
+        <w:t xml:space="preserve"> %}</w:t>
+      </w:r>
+    </w:p>
+    <w:p>
+      <w:pPr>
+        <w:spacing w:line="240" w:lineRule="auto"/>
+        <w:rPr>
+          <w:rFonts w:ascii="Equity A" w:hAnsi="Equity A"/>
+        </w:rPr>
+      </w:pPr>
+      <w:r>
+        <w:rPr>
+          <w:rFonts w:ascii="Equity A" w:hAnsi="Equity A"/>
+        </w:rPr>
+        <w:t>{</w:t>
+      </w:r>
+      <w:r>
+        <w:rPr>
+          <w:rFonts w:ascii="Equity A" w:hAnsi="Equity A"/>
+        </w:rPr>
+        <w:t xml:space="preserve">% </w:t>
+      </w:r>
+      <w:proofErr w:type="spellStart"/>
+      <w:r>
+        <w:rPr>
+          <w:rFonts w:ascii="Equity A" w:hAnsi="Equity A"/>
+        </w:rPr>
+        <w:t>endfor</w:t>
+      </w:r>
+      <w:proofErr w:type="spellEnd"/>
+      <w:r>
+        <w:rPr>
+          <w:rFonts w:ascii="Equity A" w:hAnsi="Equity A"/>
+        </w:rPr>
+        <w:t xml:space="preserve"> </w:t>
+      </w:r>
+      <w:r>
+        <w:rPr>
+          <w:rFonts w:ascii="Equity A" w:hAnsi="Equity A"/>
+        </w:rPr>
+        <w:t>%}</w:t>
+      </w:r>
+    </w:p>
+    <w:p>
+      <w:pPr>
+        <w:spacing w:line="240" w:lineRule="auto"/>
+        <w:rPr>
+          <w:rFonts w:ascii="Equity A" w:hAnsi="Equity A"/>
+        </w:rPr>
+      </w:pPr>
+      <w:r>
+        <w:rPr>
+          <w:rFonts w:ascii="Equity A" w:hAnsi="Equity A"/>
+        </w:rPr>
+        <w:t>{</w:t>
+      </w:r>
+      <w:r>
+        <w:rPr>
+          <w:rFonts w:ascii="Equity A" w:hAnsi="Equity A"/>
+        </w:rPr>
+        <w:t xml:space="preserve">% </w:t>
+      </w:r>
+      <w:proofErr w:type="spellStart"/>
+      <w:r>
+        <w:rPr>
+          <w:rFonts w:ascii="Equity A" w:hAnsi="Equity A"/>
+        </w:rPr>
+        <w:t>endfor</w:t>
+      </w:r>
+      <w:proofErr w:type="spellEnd"/>
+      <w:r>
+        <w:rPr>
+          <w:rFonts w:ascii="Equity A" w:hAnsi="Equity A"/>
+        </w:rPr>
+        <w:t xml:space="preserve"> %}</w:t>
+      </w:r>
+    </w:p>
+    <w:p>
+      <w:pPr>
+        <w:keepNext/>
+        <w:keepLines/>
+        <w:tabs>
+          <w:tab w:val="left" w:pos="4510"/>
+        </w:tabs>
+        <w:spacing w:after="360" w:line="240" w:lineRule="auto"/>
+        <w:ind w:left="4507"/>
+        <w:rPr>
+          <w:rFonts w:ascii="Equity A" w:hAnsi="Equity A"/>
+        </w:rPr>
+      </w:pPr>
     </w:p>
     <w:p>
       <w:pPr>
@@ -999,7 +785,7 @@
 </file>
 
 <file path=word/endnotes.xml><?xml version="1.0" encoding="utf-8"?>
-<w:endnotes xmlns:wpc="http://schemas.microsoft.com/office/word/2010/wordprocessingCanvas" xmlns:cx="http://schemas.microsoft.com/office/drawing/2014/chartex" xmlns:cx1="http://schemas.microsoft.com/office/drawing/2015/9/8/chartex" xmlns:cx2="http://schemas.microsoft.com/office/drawing/2015/10/21/chartex" xmlns:cx3="http://schemas.microsoft.com/office/drawing/2016/5/9/chartex" xmlns:cx4="http://schemas.microsoft.com/office/drawing/2016/5/10/chartex" xmlns:cx5="http://schemas.microsoft.com/office/drawing/2016/5/11/chartex" xmlns:cx6="http://schemas.microsoft.com/office/drawing/2016/5/12/chartex" xmlns:cx7="http://schemas.microsoft.com/office/drawing/2016/5/13/chartex" xmlns:cx8="http://schemas.microsoft.com/office/drawing/2016/5/14/chartex" xmlns:mc="http://schemas.openxmlformats.org/markup-compatibility/2006" xmlns:aink="http://schemas.microsoft.com/office/drawing/2016/ink" xmlns:am3d="http://schemas.microsoft.com/office/drawing/2017/model3d" xmlns:o="urn:schemas-microsoft-com:office:office" xmlns:oel="http://schemas.microsoft.com/office/2019/extlst" xmlns:r="http://schemas.openxmlformats.org/officeDocument/2006/relationships" xmlns:m="http://schemas.openxmlformats.org/officeDocument/2006/math" xmlns:v="urn:schemas-microsoft-com:vml" xmlns:wp14="http://schemas.microsoft.com/office/word/2010/wordprocessingDrawing" xmlns:wp="http://schemas.openxmlformats.org/drawingml/2006/wordprocessingDrawing" xmlns:w10="urn:schemas-microsoft-com:office:word" xmlns:w="http://schemas.openxmlformats.org/wordprocessingml/2006/main" xmlns:w14="http://schemas.microsoft.com/office/word/2010/wordml" xmlns:w15="http://schemas.microsoft.com/office/word/2012/wordml" xmlns:w16cex="http://schemas.microsoft.com/office/word/2018/wordml/cex" xmlns:w16cid="http://schemas.microsoft.com/office/word/2016/wordml/cid" xmlns:w16="http://schemas.microsoft.com/office/word/2018/wordml" xmlns:w16sdtdh="http://schemas.microsoft.com/office/word/2020/wordml/sdtdatahash" xmlns:w16se="http://schemas.microsoft.com/office/word/2015/wordml/symex" xmlns:wpg="http://schemas.microsoft.com/office/word/2010/wordprocessingGroup" xmlns:wpi="http://schemas.microsoft.com/office/word/2010/wordprocessingInk" xmlns:wne="http://schemas.microsoft.com/office/word/2006/wordml" xmlns:wps="http://schemas.microsoft.com/office/word/2010/wordprocessingShape" mc:Ignorable="w14 w15 w16se w16cid w16 w16cex w16sdtdh wp14">
+<w:endnotes xmlns:wpc="http://schemas.microsoft.com/office/word/2010/wordprocessingCanvas" xmlns:cx="http://schemas.microsoft.com/office/drawing/2014/chartex" xmlns:cx1="http://schemas.microsoft.com/office/drawing/2015/9/8/chartex" xmlns:cx2="http://schemas.microsoft.com/office/drawing/2015/10/21/chartex" xmlns:cx3="http://schemas.microsoft.com/office/drawing/2016/5/9/chartex" xmlns:cx4="http://schemas.microsoft.com/office/drawing/2016/5/10/chartex" xmlns:cx5="http://schemas.microsoft.com/office/drawing/2016/5/11/chartex" xmlns:cx6="http://schemas.microsoft.com/office/drawing/2016/5/12/chartex" xmlns:cx7="http://schemas.microsoft.com/office/drawing/2016/5/13/chartex" xmlns:cx8="http://schemas.microsoft.com/office/drawing/2016/5/14/chartex" xmlns:mc="http://schemas.openxmlformats.org/markup-compatibility/2006" xmlns:aink="http://schemas.microsoft.com/office/drawing/2016/ink" xmlns:am3d="http://schemas.microsoft.com/office/drawing/2017/model3d" xmlns:o="urn:schemas-microsoft-com:office:office" xmlns:oel="http://schemas.microsoft.com/office/2019/extlst" xmlns:r="http://schemas.openxmlformats.org/officeDocument/2006/relationships" xmlns:m="http://schemas.openxmlformats.org/officeDocument/2006/math" xmlns:v="urn:schemas-microsoft-com:vml" xmlns:wp14="http://schemas.microsoft.com/office/word/2010/wordprocessingDrawing" xmlns:wp="http://schemas.openxmlformats.org/drawingml/2006/wordprocessingDrawing" xmlns:w10="urn:schemas-microsoft-com:office:word" xmlns:w="http://schemas.openxmlformats.org/wordprocessingml/2006/main" xmlns:w14="http://schemas.microsoft.com/office/word/2010/wordml" xmlns:w15="http://schemas.microsoft.com/office/word/2012/wordml" xmlns:w16cex="http://schemas.microsoft.com/office/word/2018/wordml/cex" xmlns:w16cid="http://schemas.microsoft.com/office/word/2016/wordml/cid" xmlns:w16="http://schemas.microsoft.com/office/word/2018/wordml" xmlns:w16du="http://schemas.microsoft.com/office/word/2023/wordml/word16du" xmlns:w16sdtdh="http://schemas.microsoft.com/office/word/2020/wordml/sdtdatahash" xmlns:w16se="http://schemas.microsoft.com/office/word/2015/wordml/symex" xmlns:wpg="http://schemas.microsoft.com/office/word/2010/wordprocessingGroup" xmlns:wpi="http://schemas.microsoft.com/office/word/2010/wordprocessingInk" xmlns:wne="http://schemas.microsoft.com/office/word/2006/wordml" xmlns:wps="http://schemas.microsoft.com/office/word/2010/wordprocessingShape" mc:Ignorable="w14 w15 w16se w16cid w16 w16cex w16sdtdh wp14">
   <w:endnote w:type="separator" w:id="-1">
     <w:p>
       <w:pPr>
@@ -1024,7 +810,7 @@
 </file>
 
 <file path=word/footnotes.xml><?xml version="1.0" encoding="utf-8"?>
-<w:footnotes xmlns:wpc="http://schemas.microsoft.com/office/word/2010/wordprocessingCanvas" xmlns:cx="http://schemas.microsoft.com/office/drawing/2014/chartex" xmlns:cx1="http://schemas.microsoft.com/office/drawing/2015/9/8/chartex" xmlns:cx2="http://schemas.microsoft.com/office/drawing/2015/10/21/chartex" xmlns:cx3="http://schemas.microsoft.com/office/drawing/2016/5/9/chartex" xmlns:cx4="http://schemas.microsoft.com/office/drawing/2016/5/10/chartex" xmlns:cx5="http://schemas.microsoft.com/office/drawing/2016/5/11/chartex" xmlns:cx6="http://schemas.microsoft.com/office/drawing/2016/5/12/chartex" xmlns:cx7="http://schemas.microsoft.com/office/drawing/2016/5/13/chartex" xmlns:cx8="http://schemas.microsoft.com/office/drawing/2016/5/14/chartex" xmlns:mc="http://schemas.openxmlformats.org/markup-compatibility/2006" xmlns:aink="http://schemas.microsoft.com/office/drawing/2016/ink" xmlns:am3d="http://schemas.microsoft.com/office/drawing/2017/model3d" xmlns:o="urn:schemas-microsoft-com:office:office" xmlns:oel="http://schemas.microsoft.com/office/2019/extlst" xmlns:r="http://schemas.openxmlformats.org/officeDocument/2006/relationships" xmlns:m="http://schemas.openxmlformats.org/officeDocument/2006/math" xmlns:v="urn:schemas-microsoft-com:vml" xmlns:wp14="http://schemas.microsoft.com/office/word/2010/wordprocessingDrawing" xmlns:wp="http://schemas.openxmlformats.org/drawingml/2006/wordprocessingDrawing" xmlns:w10="urn:schemas-microsoft-com:office:word" xmlns:w="http://schemas.openxmlformats.org/wordprocessingml/2006/main" xmlns:w14="http://schemas.microsoft.com/office/word/2010/wordml" xmlns:w15="http://schemas.microsoft.com/office/word/2012/wordml" xmlns:w16cex="http://schemas.microsoft.com/office/word/2018/wordml/cex" xmlns:w16cid="http://schemas.microsoft.com/office/word/2016/wordml/cid" xmlns:w16="http://schemas.microsoft.com/office/word/2018/wordml" xmlns:w16sdtdh="http://schemas.microsoft.com/office/word/2020/wordml/sdtdatahash" xmlns:w16se="http://schemas.microsoft.com/office/word/2015/wordml/symex" xmlns:wpg="http://schemas.microsoft.com/office/word/2010/wordprocessingGroup" xmlns:wpi="http://schemas.microsoft.com/office/word/2010/wordprocessingInk" xmlns:wne="http://schemas.microsoft.com/office/word/2006/wordml" xmlns:wps="http://schemas.microsoft.com/office/word/2010/wordprocessingShape" mc:Ignorable="w14 w15 w16se w16cid w16 w16cex w16sdtdh wp14">
+<w:footnotes xmlns:wpc="http://schemas.microsoft.com/office/word/2010/wordprocessingCanvas" xmlns:cx="http://schemas.microsoft.com/office/drawing/2014/chartex" xmlns:cx1="http://schemas.microsoft.com/office/drawing/2015/9/8/chartex" xmlns:cx2="http://schemas.microsoft.com/office/drawing/2015/10/21/chartex" xmlns:cx3="http://schemas.microsoft.com/office/drawing/2016/5/9/chartex" xmlns:cx4="http://schemas.microsoft.com/office/drawing/2016/5/10/chartex" xmlns:cx5="http://schemas.microsoft.com/office/drawing/2016/5/11/chartex" xmlns:cx6="http://schemas.microsoft.com/office/drawing/2016/5/12/chartex" xmlns:cx7="http://schemas.microsoft.com/office/drawing/2016/5/13/chartex" xmlns:cx8="http://schemas.microsoft.com/office/drawing/2016/5/14/chartex" xmlns:mc="http://schemas.openxmlformats.org/markup-compatibility/2006" xmlns:aink="http://schemas.microsoft.com/office/drawing/2016/ink" xmlns:am3d="http://schemas.microsoft.com/office/drawing/2017/model3d" xmlns:o="urn:schemas-microsoft-com:office:office" xmlns:oel="http://schemas.microsoft.com/office/2019/extlst" xmlns:r="http://schemas.openxmlformats.org/officeDocument/2006/relationships" xmlns:m="http://schemas.openxmlformats.org/officeDocument/2006/math" xmlns:v="urn:schemas-microsoft-com:vml" xmlns:wp14="http://schemas.microsoft.com/office/word/2010/wordprocessingDrawing" xmlns:wp="http://schemas.openxmlformats.org/drawingml/2006/wordprocessingDrawing" xmlns:w10="urn:schemas-microsoft-com:office:word" xmlns:w="http://schemas.openxmlformats.org/wordprocessingml/2006/main" xmlns:w14="http://schemas.microsoft.com/office/word/2010/wordml" xmlns:w15="http://schemas.microsoft.com/office/word/2012/wordml" xmlns:w16cex="http://schemas.microsoft.com/office/word/2018/wordml/cex" xmlns:w16cid="http://schemas.microsoft.com/office/word/2016/wordml/cid" xmlns:w16="http://schemas.microsoft.com/office/word/2018/wordml" xmlns:w16du="http://schemas.microsoft.com/office/word/2023/wordml/word16du" xmlns:w16sdtdh="http://schemas.microsoft.com/office/word/2020/wordml/sdtdatahash" xmlns:w16se="http://schemas.microsoft.com/office/word/2015/wordml/symex" xmlns:wpg="http://schemas.microsoft.com/office/word/2010/wordprocessingGroup" xmlns:wpi="http://schemas.microsoft.com/office/word/2010/wordprocessingInk" xmlns:wne="http://schemas.microsoft.com/office/word/2006/wordml" xmlns:wps="http://schemas.microsoft.com/office/word/2010/wordprocessingShape" mc:Ignorable="w14 w15 w16se w16cid w16 w16cex w16sdtdh wp14">
   <w:footnote w:type="separator" w:id="-1">
     <w:p>
       <w:pPr>
@@ -1049,7 +835,7 @@
 </file>
 
 <file path=word/numbering.xml><?xml version="1.0" encoding="utf-8"?>
-<w:numbering xmlns:wpc="http://schemas.microsoft.com/office/word/2010/wordprocessingCanvas" xmlns:cx="http://schemas.microsoft.com/office/drawing/2014/chartex" xmlns:cx1="http://schemas.microsoft.com/office/drawing/2015/9/8/chartex" xmlns:cx2="http://schemas.microsoft.com/office/drawing/2015/10/21/chartex" xmlns:cx3="http://schemas.microsoft.com/office/drawing/2016/5/9/chartex" xmlns:cx4="http://schemas.microsoft.com/office/drawing/2016/5/10/chartex" xmlns:cx5="http://schemas.microsoft.com/office/drawing/2016/5/11/chartex" xmlns:cx6="http://schemas.microsoft.com/office/drawing/2016/5/12/chartex" xmlns:cx7="http://schemas.microsoft.com/office/drawing/2016/5/13/chartex" xmlns:cx8="http://schemas.microsoft.com/office/drawing/2016/5/14/chartex" xmlns:mc="http://schemas.openxmlformats.org/markup-compatibility/2006" xmlns:aink="http://schemas.microsoft.com/office/drawing/2016/ink" xmlns:am3d="http://schemas.microsoft.com/office/drawing/2017/model3d" xmlns:o="urn:schemas-microsoft-com:office:office" xmlns:oel="http://schemas.microsoft.com/office/2019/extlst" xmlns:r="http://schemas.openxmlformats.org/officeDocument/2006/relationships" xmlns:m="http://schemas.openxmlformats.org/officeDocument/2006/math" xmlns:v="urn:schemas-microsoft-com:vml" xmlns:wp14="http://schemas.microsoft.com/office/word/2010/wordprocessingDrawing" xmlns:wp="http://schemas.openxmlformats.org/drawingml/2006/wordprocessingDrawing" xmlns:w10="urn:schemas-microsoft-com:office:word" xmlns:w="http://schemas.openxmlformats.org/wordprocessingml/2006/main" xmlns:w14="http://schemas.microsoft.com/office/word/2010/wordml" xmlns:w15="http://schemas.microsoft.com/office/word/2012/wordml" xmlns:w16cex="http://schemas.microsoft.com/office/word/2018/wordml/cex" xmlns:w16cid="http://schemas.microsoft.com/office/word/2016/wordml/cid" xmlns:w16="http://schemas.microsoft.com/office/word/2018/wordml" xmlns:w16sdtdh="http://schemas.microsoft.com/office/word/2020/wordml/sdtdatahash" xmlns:w16se="http://schemas.microsoft.com/office/word/2015/wordml/symex" xmlns:wpg="http://schemas.microsoft.com/office/word/2010/wordprocessingGroup" xmlns:wpi="http://schemas.microsoft.com/office/word/2010/wordprocessingInk" xmlns:wne="http://schemas.microsoft.com/office/word/2006/wordml" xmlns:wps="http://schemas.microsoft.com/office/word/2010/wordprocessingShape" mc:Ignorable="w14 w15 w16se w16cid w16 w16cex w16sdtdh wp14">
+<w:numbering xmlns:wpc="http://schemas.microsoft.com/office/word/2010/wordprocessingCanvas" xmlns:cx="http://schemas.microsoft.com/office/drawing/2014/chartex" xmlns:cx1="http://schemas.microsoft.com/office/drawing/2015/9/8/chartex" xmlns:cx2="http://schemas.microsoft.com/office/drawing/2015/10/21/chartex" xmlns:cx3="http://schemas.microsoft.com/office/drawing/2016/5/9/chartex" xmlns:cx4="http://schemas.microsoft.com/office/drawing/2016/5/10/chartex" xmlns:cx5="http://schemas.microsoft.com/office/drawing/2016/5/11/chartex" xmlns:cx6="http://schemas.microsoft.com/office/drawing/2016/5/12/chartex" xmlns:cx7="http://schemas.microsoft.com/office/drawing/2016/5/13/chartex" xmlns:cx8="http://schemas.microsoft.com/office/drawing/2016/5/14/chartex" xmlns:mc="http://schemas.openxmlformats.org/markup-compatibility/2006" xmlns:aink="http://schemas.microsoft.com/office/drawing/2016/ink" xmlns:am3d="http://schemas.microsoft.com/office/drawing/2017/model3d" xmlns:o="urn:schemas-microsoft-com:office:office" xmlns:oel="http://schemas.microsoft.com/office/2019/extlst" xmlns:r="http://schemas.openxmlformats.org/officeDocument/2006/relationships" xmlns:m="http://schemas.openxmlformats.org/officeDocument/2006/math" xmlns:v="urn:schemas-microsoft-com:vml" xmlns:wp14="http://schemas.microsoft.com/office/word/2010/wordprocessingDrawing" xmlns:wp="http://schemas.openxmlformats.org/drawingml/2006/wordprocessingDrawing" xmlns:w10="urn:schemas-microsoft-com:office:word" xmlns:w="http://schemas.openxmlformats.org/wordprocessingml/2006/main" xmlns:w14="http://schemas.microsoft.com/office/word/2010/wordml" xmlns:w15="http://schemas.microsoft.com/office/word/2012/wordml" xmlns:w16cex="http://schemas.microsoft.com/office/word/2018/wordml/cex" xmlns:w16cid="http://schemas.microsoft.com/office/word/2016/wordml/cid" xmlns:w16="http://schemas.microsoft.com/office/word/2018/wordml" xmlns:w16du="http://schemas.microsoft.com/office/word/2023/wordml/word16du" xmlns:w16sdtdh="http://schemas.microsoft.com/office/word/2020/wordml/sdtdatahash" xmlns:w16se="http://schemas.microsoft.com/office/word/2015/wordml/symex" xmlns:wpg="http://schemas.microsoft.com/office/word/2010/wordprocessingGroup" xmlns:wpi="http://schemas.microsoft.com/office/word/2010/wordprocessingInk" xmlns:wne="http://schemas.microsoft.com/office/word/2006/wordml" xmlns:wps="http://schemas.microsoft.com/office/word/2010/wordprocessingShape" mc:Ignorable="w14 w15 w16se w16cid w16 w16cex w16sdtdh wp14">
   <w:abstractNum w:abstractNumId="0" w15:restartNumberingAfterBreak="0">
     <w:nsid w:val="345314AD"/>
     <w:multiLevelType w:val="hybridMultilevel"/>
@@ -1230,6 +1016,95 @@
     </w:lvl>
   </w:abstractNum>
   <w:abstractNum w:abstractNumId="2" w15:restartNumberingAfterBreak="0">
+    <w:nsid w:val="43056380"/>
+    <w:multiLevelType w:val="hybridMultilevel"/>
+    <w:tmpl w:val="A7E8FB76"/>
+    <w:lvl w:ilvl="0" w:tplc="04090019">
+      <w:start w:val="1"/>
+      <w:numFmt w:val="lowerLetter"/>
+      <w:lvlText w:val="%1."/>
+      <w:lvlJc w:val="left"/>
+      <w:pPr>
+        <w:ind w:left="720" w:hanging="360"/>
+      </w:pPr>
+      <w:rPr>
+        <w:rFonts w:hint="default"/>
+      </w:rPr>
+    </w:lvl>
+    <w:lvl w:ilvl="1" w:tplc="04090019" w:tentative="1">
+      <w:start w:val="1"/>
+      <w:numFmt w:val="lowerLetter"/>
+      <w:lvlText w:val="%2."/>
+      <w:lvlJc w:val="left"/>
+      <w:pPr>
+        <w:ind w:left="1440" w:hanging="360"/>
+      </w:pPr>
+    </w:lvl>
+    <w:lvl w:ilvl="2" w:tplc="0409001B" w:tentative="1">
+      <w:start w:val="1"/>
+      <w:numFmt w:val="lowerRoman"/>
+      <w:lvlText w:val="%3."/>
+      <w:lvlJc w:val="right"/>
+      <w:pPr>
+        <w:ind w:left="2160" w:hanging="180"/>
+      </w:pPr>
+    </w:lvl>
+    <w:lvl w:ilvl="3" w:tplc="0409000F" w:tentative="1">
+      <w:start w:val="1"/>
+      <w:numFmt w:val="decimal"/>
+      <w:lvlText w:val="%4."/>
+      <w:lvlJc w:val="left"/>
+      <w:pPr>
+        <w:ind w:left="2880" w:hanging="360"/>
+      </w:pPr>
+    </w:lvl>
+    <w:lvl w:ilvl="4" w:tplc="04090019" w:tentative="1">
+      <w:start w:val="1"/>
+      <w:numFmt w:val="lowerLetter"/>
+      <w:lvlText w:val="%5."/>
+      <w:lvlJc w:val="left"/>
+      <w:pPr>
+        <w:ind w:left="3600" w:hanging="360"/>
+      </w:pPr>
+    </w:lvl>
+    <w:lvl w:ilvl="5" w:tplc="0409001B" w:tentative="1">
+      <w:start w:val="1"/>
+      <w:numFmt w:val="lowerRoman"/>
+      <w:lvlText w:val="%6."/>
+      <w:lvlJc w:val="right"/>
+      <w:pPr>
+        <w:ind w:left="4320" w:hanging="180"/>
+      </w:pPr>
+    </w:lvl>
+    <w:lvl w:ilvl="6" w:tplc="0409000F" w:tentative="1">
+      <w:start w:val="1"/>
+      <w:numFmt w:val="decimal"/>
+      <w:lvlText w:val="%7."/>
+      <w:lvlJc w:val="left"/>
+      <w:pPr>
+        <w:ind w:left="5040" w:hanging="360"/>
+      </w:pPr>
+    </w:lvl>
+    <w:lvl w:ilvl="7" w:tplc="04090019" w:tentative="1">
+      <w:start w:val="1"/>
+      <w:numFmt w:val="lowerLetter"/>
+      <w:lvlText w:val="%8."/>
+      <w:lvlJc w:val="left"/>
+      <w:pPr>
+        <w:ind w:left="5760" w:hanging="360"/>
+      </w:pPr>
+    </w:lvl>
+    <w:lvl w:ilvl="8" w:tplc="0409001B" w:tentative="1">
+      <w:start w:val="1"/>
+      <w:numFmt w:val="lowerRoman"/>
+      <w:lvlText w:val="%9."/>
+      <w:lvlJc w:val="right"/>
+      <w:pPr>
+        <w:ind w:left="6480" w:hanging="180"/>
+      </w:pPr>
+    </w:lvl>
+  </w:abstractNum>
+  <w:abstractNum w:abstractNumId="3" w15:restartNumberingAfterBreak="0">
     <w:nsid w:val="49F87201"/>
     <w:multiLevelType w:val="hybridMultilevel"/>
     <w:tmpl w:val="1A0EFD30"/>
@@ -1318,7 +1193,7 @@
       </w:pPr>
     </w:lvl>
   </w:abstractNum>
-  <w:abstractNum w:abstractNumId="3" w15:restartNumberingAfterBreak="0">
+  <w:abstractNum w:abstractNumId="4" w15:restartNumberingAfterBreak="0">
     <w:nsid w:val="5DFD0D57"/>
     <w:multiLevelType w:val="hybridMultilevel"/>
     <w:tmpl w:val="201881DC"/>
@@ -1407,7 +1282,7 @@
       </w:pPr>
     </w:lvl>
   </w:abstractNum>
-  <w:abstractNum w:abstractNumId="4" w15:restartNumberingAfterBreak="0">
+  <w:abstractNum w:abstractNumId="5" w15:restartNumberingAfterBreak="0">
     <w:nsid w:val="6D4B36FC"/>
     <w:multiLevelType w:val="hybridMultilevel"/>
     <w:tmpl w:val="FC0608DA"/>
@@ -1496,7 +1371,7 @@
       </w:pPr>
     </w:lvl>
   </w:abstractNum>
-  <w:abstractNum w:abstractNumId="5" w15:restartNumberingAfterBreak="0">
+  <w:abstractNum w:abstractNumId="6" w15:restartNumberingAfterBreak="0">
     <w:nsid w:val="7C790CD7"/>
     <w:multiLevelType w:val="hybridMultilevel"/>
     <w:tmpl w:val="AF0E23C6"/>
@@ -1592,16 +1467,19 @@
     <w:abstractNumId w:val="1"/>
   </w:num>
   <w:num w:numId="3" w16cid:durableId="1827815929">
+    <w:abstractNumId w:val="6"/>
+  </w:num>
+  <w:num w:numId="4" w16cid:durableId="467941080">
+    <w:abstractNumId w:val="3"/>
+  </w:num>
+  <w:num w:numId="5" w16cid:durableId="1735354908">
+    <w:abstractNumId w:val="4"/>
+  </w:num>
+  <w:num w:numId="6" w16cid:durableId="648363423">
     <w:abstractNumId w:val="5"/>
   </w:num>
-  <w:num w:numId="4" w16cid:durableId="467941080">
+  <w:num w:numId="7" w16cid:durableId="404300423">
     <w:abstractNumId w:val="2"/>
-  </w:num>
-  <w:num w:numId="5" w16cid:durableId="1735354908">
-    <w:abstractNumId w:val="3"/>
-  </w:num>
-  <w:num w:numId="6" w16cid:durableId="648363423">
-    <w:abstractNumId w:val="4"/>
   </w:num>
 </w:numbering>
 </file>

</xml_diff>

<commit_message>
Issues:  (1) iterrorws() skipping first row of datagram 	- row 1 shows in the to_html() on screen example but does not appear in the selector   (2) the selector is showing ID number instead of label text  (3) need to show corresponding blurb to selected labels on output doc
</commit_message>
<xml_diff>
--- a/docassemble/Disco/data/templates/disco.docx
+++ b/docassemble/Disco/data/templates/disco.docx
@@ -262,29 +262,81 @@
         <w:rPr>
           <w:rFonts w:ascii="Equity A" w:hAnsi="Equity A"/>
         </w:rPr>
-        <w:t xml:space="preserve">% for num in </w:t>
+        <w:t xml:space="preserve">% </w:t>
+      </w:r>
+      <w:r>
+        <w:rPr>
+          <w:rFonts w:ascii="Equity A" w:hAnsi="Equity A"/>
+        </w:rPr>
+        <w:t xml:space="preserve">for </w:t>
       </w:r>
       <w:proofErr w:type="spellStart"/>
+      <w:r>
+        <w:rPr>
+          <w:rFonts w:ascii="Equity A" w:hAnsi="Equity A"/>
+        </w:rPr>
+        <w:t>ncr</w:t>
+      </w:r>
+      <w:proofErr w:type="spellEnd"/>
+      <w:r>
+        <w:rPr>
+          <w:rFonts w:ascii="Equity A" w:hAnsi="Equity A"/>
+        </w:rPr>
+        <w:t xml:space="preserve"> in </w:t>
+      </w:r>
+      <w:proofErr w:type="spellStart"/>
+      <w:r>
+        <w:rPr>
+          <w:rFonts w:ascii="Equity A" w:hAnsi="Equity A"/>
+        </w:rPr>
+        <w:t>objection_categories</w:t>
+      </w:r>
+      <w:proofErr w:type="spellEnd"/>
+      <w:r>
+        <w:rPr>
+          <w:rFonts w:ascii="Equity A" w:hAnsi="Equity A"/>
+        </w:rPr>
+        <w:t>[method</w:t>
+      </w:r>
       <w:proofErr w:type="gramStart"/>
       <w:r>
         <w:rPr>
           <w:rFonts w:ascii="Equity A" w:hAnsi="Equity A"/>
         </w:rPr>
-        <w:t>ncr.true</w:t>
+        <w:t>].</w:t>
+      </w:r>
+      <w:proofErr w:type="spellStart"/>
+      <w:r>
+        <w:rPr>
+          <w:rFonts w:ascii="Equity A" w:hAnsi="Equity A"/>
+        </w:rPr>
+        <w:t>ncr</w:t>
       </w:r>
       <w:proofErr w:type="gramEnd"/>
       <w:r>
         <w:rPr>
           <w:rFonts w:ascii="Equity A" w:hAnsi="Equity A"/>
         </w:rPr>
-        <w:t>_values</w:t>
+        <w:t>.true_values</w:t>
       </w:r>
       <w:proofErr w:type="spellEnd"/>
       <w:r>
         <w:rPr>
           <w:rFonts w:ascii="Equity A" w:hAnsi="Equity A"/>
         </w:rPr>
-        <w:t>() %}</w:t>
+        <w:t>()</w:t>
+      </w:r>
+      <w:r>
+        <w:rPr>
+          <w:rFonts w:ascii="Equity A" w:hAnsi="Equity A"/>
+        </w:rPr>
+        <w:t xml:space="preserve"> </w:t>
+      </w:r>
+      <w:r>
+        <w:rPr>
+          <w:rFonts w:ascii="Equity A" w:hAnsi="Equity A"/>
+        </w:rPr>
+        <w:t>%}</w:t>
       </w:r>
     </w:p>
     <w:p>
@@ -340,6 +392,7 @@
         </w:rPr>
         <w:t xml:space="preserve">{{ </w:t>
       </w:r>
+      <w:proofErr w:type="spellStart"/>
       <w:r>
         <w:rPr>
           <w:rFonts w:ascii="Equity A" w:hAnsi="Equity A"/>
@@ -348,8 +401,9 @@
           <w:i/>
           <w:iCs/>
         </w:rPr>
-        <w:t xml:space="preserve">num </w:t>
-      </w:r>
+        <w:t>ncr</w:t>
+      </w:r>
+      <w:proofErr w:type="spellEnd"/>
       <w:r>
         <w:rPr>
           <w:rFonts w:ascii="Equity A" w:hAnsi="Equity A"/>
@@ -358,6 +412,16 @@
           <w:i/>
           <w:iCs/>
         </w:rPr>
+        <w:t xml:space="preserve"> </w:t>
+      </w:r>
+      <w:r>
+        <w:rPr>
+          <w:rFonts w:ascii="Equity A" w:hAnsi="Equity A"/>
+          <w:b/>
+          <w:bCs/>
+          <w:i/>
+          <w:iCs/>
+        </w:rPr>
         <w:t>}}</w:t>
       </w:r>
     </w:p>
@@ -392,8 +456,16 @@
         <w:rPr>
           <w:rFonts w:ascii="Equity A" w:hAnsi="Equity A"/>
         </w:rPr>
-        <w:t>{{ num }}</w:t>
-      </w:r>
+        <w:t xml:space="preserve">{{ </w:t>
+      </w:r>
+      <w:proofErr w:type="spellStart"/>
+      <w:r>
+        <w:rPr>
+          <w:rFonts w:ascii="Equity A" w:hAnsi="Equity A"/>
+        </w:rPr>
+        <w:t>ncr</w:t>
+      </w:r>
+      <w:proofErr w:type="spellEnd"/>
       <w:r>
         <w:rPr>
           <w:rFonts w:ascii="Equity A" w:hAnsi="Equity A"/>
@@ -404,6 +476,18 @@
         <w:rPr>
           <w:rFonts w:ascii="Equity A" w:hAnsi="Equity A"/>
         </w:rPr>
+        <w:t>}}</w:t>
+      </w:r>
+      <w:r>
+        <w:rPr>
+          <w:rFonts w:ascii="Equity A" w:hAnsi="Equity A"/>
+        </w:rPr>
+        <w:t xml:space="preserve"> </w:t>
+      </w:r>
+      <w:r>
+        <w:rPr>
+          <w:rFonts w:ascii="Equity A" w:hAnsi="Equity A"/>
+        </w:rPr>
         <w:t>states:</w:t>
       </w:r>
     </w:p>
@@ -534,16 +618,116 @@
         <w:rPr>
           <w:rFonts w:ascii="Equity A" w:hAnsi="Equity A"/>
         </w:rPr>
-        <w:t xml:space="preserve"> for field in </w:t>
+        <w:t xml:space="preserve"> for </w:t>
+      </w:r>
+      <w:r>
+        <w:rPr>
+          <w:rFonts w:ascii="Equity A" w:hAnsi="Equity A"/>
+        </w:rPr>
+        <w:t>objection</w:t>
+      </w:r>
+      <w:r>
+        <w:rPr>
+          <w:rFonts w:ascii="Equity A" w:hAnsi="Equity A"/>
+        </w:rPr>
+        <w:t xml:space="preserve"> in </w:t>
       </w:r>
       <w:proofErr w:type="spellStart"/>
       <w:r>
         <w:rPr>
           <w:rFonts w:ascii="Equity A" w:hAnsi="Equity A"/>
         </w:rPr>
-        <w:t>select_fields</w:t>
+        <w:t>objection_categories</w:t>
       </w:r>
       <w:proofErr w:type="spellEnd"/>
+      <w:r>
+        <w:rPr>
+          <w:rFonts w:ascii="Equity A" w:hAnsi="Equity A"/>
+        </w:rPr>
+        <w:t>[method</w:t>
+      </w:r>
+      <w:proofErr w:type="gramStart"/>
+      <w:r>
+        <w:rPr>
+          <w:rFonts w:ascii="Equity A" w:hAnsi="Equity A"/>
+        </w:rPr>
+        <w:t>].objections</w:t>
+      </w:r>
+      <w:proofErr w:type="gramEnd"/>
+      <w:r>
+        <w:rPr>
+          <w:rFonts w:ascii="Equity A" w:hAnsi="Equity A"/>
+        </w:rPr>
+        <w:t>[</w:t>
+      </w:r>
+      <w:proofErr w:type="spellStart"/>
+      <w:r>
+        <w:rPr>
+          <w:rFonts w:ascii="Equity A" w:hAnsi="Equity A"/>
+        </w:rPr>
+        <w:t>ncr</w:t>
+      </w:r>
+      <w:proofErr w:type="spellEnd"/>
+      <w:r>
+        <w:rPr>
+          <w:rFonts w:ascii="Equity A" w:hAnsi="Equity A"/>
+        </w:rPr>
+        <w:t>]</w:t>
+      </w:r>
+      <w:r>
+        <w:rPr>
+          <w:rFonts w:ascii="Equity A" w:hAnsi="Equity A"/>
+        </w:rPr>
+        <w:t>.selected</w:t>
+      </w:r>
+      <w:r>
+        <w:rPr>
+          <w:rFonts w:ascii="Equity A" w:hAnsi="Equity A"/>
+        </w:rPr>
+        <w:t xml:space="preserve"> </w:t>
+      </w:r>
+      <w:r>
+        <w:rPr>
+          <w:rFonts w:ascii="Equity A" w:hAnsi="Equity A"/>
+        </w:rPr>
+        <w:t>%}</w:t>
+      </w:r>
+    </w:p>
+    <w:p>
+      <w:pPr>
+        <w:spacing w:line="240" w:lineRule="auto"/>
+        <w:rPr>
+          <w:rFonts w:ascii="Equity A" w:hAnsi="Equity A"/>
+        </w:rPr>
+      </w:pPr>
+      <w:r>
+        <w:rPr>
+          <w:rFonts w:ascii="Equity A" w:hAnsi="Equity A"/>
+        </w:rPr>
+        <w:t xml:space="preserve">{% for blurb in </w:t>
+      </w:r>
+      <w:proofErr w:type="spellStart"/>
+      <w:proofErr w:type="gramStart"/>
+      <w:r>
+        <w:rPr>
+          <w:rFonts w:ascii="Equity A" w:hAnsi="Equity A"/>
+        </w:rPr>
+        <w:t>objection</w:t>
+      </w:r>
+      <w:r>
+        <w:rPr>
+          <w:rFonts w:ascii="Equity A" w:hAnsi="Equity A"/>
+        </w:rPr>
+        <w:t>.</w:t>
+      </w:r>
+      <w:r>
+        <w:rPr>
+          <w:rFonts w:ascii="Equity A" w:hAnsi="Equity A"/>
+        </w:rPr>
+        <w:t>blurbs</w:t>
+      </w:r>
+      <w:proofErr w:type="spellEnd"/>
+      <w:proofErr w:type="gramEnd"/>
       <w:r>
         <w:rPr>
           <w:rFonts w:ascii="Equity A" w:hAnsi="Equity A"/>
@@ -574,7 +758,7 @@
         <w:rPr>
           <w:rFonts w:ascii="Equity A" w:hAnsi="Equity A"/>
         </w:rPr>
-        <w:t>field</w:t>
+        <w:t>blurb</w:t>
       </w:r>
       <w:proofErr w:type="gramEnd"/>
       <w:r>
@@ -623,6 +807,34 @@
         <w:rPr>
           <w:rFonts w:ascii="Equity A" w:hAnsi="Equity A"/>
         </w:rPr>
+        <w:t xml:space="preserve">{% </w:t>
+      </w:r>
+      <w:proofErr w:type="spellStart"/>
+      <w:r>
+        <w:rPr>
+          <w:rFonts w:ascii="Equity A" w:hAnsi="Equity A"/>
+        </w:rPr>
+        <w:t>endfor</w:t>
+      </w:r>
+      <w:proofErr w:type="spellEnd"/>
+      <w:r>
+        <w:rPr>
+          <w:rFonts w:ascii="Equity A" w:hAnsi="Equity A"/>
+        </w:rPr>
+        <w:t xml:space="preserve"> %}</w:t>
+      </w:r>
+    </w:p>
+    <w:p>
+      <w:pPr>
+        <w:spacing w:line="240" w:lineRule="auto"/>
+        <w:rPr>
+          <w:rFonts w:ascii="Equity A" w:hAnsi="Equity A"/>
+        </w:rPr>
+      </w:pPr>
+      <w:r>
+        <w:rPr>
+          <w:rFonts w:ascii="Equity A" w:hAnsi="Equity A"/>
+        </w:rPr>
         <w:t>{</w:t>
       </w:r>
       <w:r>
@@ -669,7 +881,19 @@
         <w:rPr>
           <w:rFonts w:ascii="Equity A" w:hAnsi="Equity A"/>
         </w:rPr>
-        <w:t xml:space="preserve">% </w:t>
+        <w:t>%</w:t>
+      </w:r>
+      <w:r>
+        <w:rPr>
+          <w:rFonts w:ascii="Equity A" w:hAnsi="Equity A"/>
+        </w:rPr>
+        <w:t>p</w:t>
+      </w:r>
+      <w:r>
+        <w:rPr>
+          <w:rFonts w:ascii="Equity A" w:hAnsi="Equity A"/>
+        </w:rPr>
+        <w:t xml:space="preserve"> </w:t>
       </w:r>
       <w:proofErr w:type="spellStart"/>
       <w:r>

</xml_diff>

<commit_message>
Display blurb in DOCX template
</commit_message>
<xml_diff>
--- a/docassemble/Disco/data/templates/disco.docx
+++ b/docassemble/Disco/data/templates/disco.docx
@@ -1,6 +1,6 @@
 
 <file path=word/document.xml><?xml version="1.0" encoding="utf-8"?>
-<w:document xmlns:wpc="http://schemas.microsoft.com/office/word/2010/wordprocessingCanvas" xmlns:cx="http://schemas.microsoft.com/office/drawing/2014/chartex" xmlns:cx1="http://schemas.microsoft.com/office/drawing/2015/9/8/chartex" xmlns:cx2="http://schemas.microsoft.com/office/drawing/2015/10/21/chartex" xmlns:cx3="http://schemas.microsoft.com/office/drawing/2016/5/9/chartex" xmlns:cx4="http://schemas.microsoft.com/office/drawing/2016/5/10/chartex" xmlns:cx5="http://schemas.microsoft.com/office/drawing/2016/5/11/chartex" xmlns:cx6="http://schemas.microsoft.com/office/drawing/2016/5/12/chartex" xmlns:cx7="http://schemas.microsoft.com/office/drawing/2016/5/13/chartex" xmlns:cx8="http://schemas.microsoft.com/office/drawing/2016/5/14/chartex" xmlns:mc="http://schemas.openxmlformats.org/markup-compatibility/2006" xmlns:aink="http://schemas.microsoft.com/office/drawing/2016/ink" xmlns:am3d="http://schemas.microsoft.com/office/drawing/2017/model3d" xmlns:o="urn:schemas-microsoft-com:office:office" xmlns:oel="http://schemas.microsoft.com/office/2019/extlst" xmlns:r="http://schemas.openxmlformats.org/officeDocument/2006/relationships" xmlns:m="http://schemas.openxmlformats.org/officeDocument/2006/math" xmlns:v="urn:schemas-microsoft-com:vml" xmlns:wp14="http://schemas.microsoft.com/office/word/2010/wordprocessingDrawing" xmlns:wp="http://schemas.openxmlformats.org/drawingml/2006/wordprocessingDrawing" xmlns:w10="urn:schemas-microsoft-com:office:word" xmlns:w="http://schemas.openxmlformats.org/wordprocessingml/2006/main" xmlns:w14="http://schemas.microsoft.com/office/word/2010/wordml" xmlns:w15="http://schemas.microsoft.com/office/word/2012/wordml" xmlns:w16cex="http://schemas.microsoft.com/office/word/2018/wordml/cex" xmlns:w16cid="http://schemas.microsoft.com/office/word/2016/wordml/cid" xmlns:w16="http://schemas.microsoft.com/office/word/2018/wordml" xmlns:w16du="http://schemas.microsoft.com/office/word/2023/wordml/word16du" xmlns:w16sdtdh="http://schemas.microsoft.com/office/word/2020/wordml/sdtdatahash" xmlns:w16se="http://schemas.microsoft.com/office/word/2015/wordml/symex" xmlns:wpg="http://schemas.microsoft.com/office/word/2010/wordprocessingGroup" xmlns:wpi="http://schemas.microsoft.com/office/word/2010/wordprocessingInk" xmlns:wne="http://schemas.microsoft.com/office/word/2006/wordml" xmlns:wps="http://schemas.microsoft.com/office/word/2010/wordprocessingShape" mc:Ignorable="w14 w15 w16se w16cid w16 w16cex w16sdtdh wp14">
+<w:document xmlns:wpc="http://schemas.microsoft.com/office/word/2010/wordprocessingCanvas" xmlns:cx="http://schemas.microsoft.com/office/drawing/2014/chartex" xmlns:cx1="http://schemas.microsoft.com/office/drawing/2015/9/8/chartex" xmlns:cx2="http://schemas.microsoft.com/office/drawing/2015/10/21/chartex" xmlns:cx3="http://schemas.microsoft.com/office/drawing/2016/5/9/chartex" xmlns:cx4="http://schemas.microsoft.com/office/drawing/2016/5/10/chartex" xmlns:cx5="http://schemas.microsoft.com/office/drawing/2016/5/11/chartex" xmlns:cx6="http://schemas.microsoft.com/office/drawing/2016/5/12/chartex" xmlns:cx7="http://schemas.microsoft.com/office/drawing/2016/5/13/chartex" xmlns:cx8="http://schemas.microsoft.com/office/drawing/2016/5/14/chartex" xmlns:mc="http://schemas.openxmlformats.org/markup-compatibility/2006" xmlns:aink="http://schemas.microsoft.com/office/drawing/2016/ink" xmlns:am3d="http://schemas.microsoft.com/office/drawing/2017/model3d" xmlns:o="urn:schemas-microsoft-com:office:office" xmlns:r="http://schemas.openxmlformats.org/officeDocument/2006/relationships" xmlns:m="http://schemas.openxmlformats.org/officeDocument/2006/math" xmlns:v="urn:schemas-microsoft-com:vml" xmlns:wp14="http://schemas.microsoft.com/office/word/2010/wordprocessingDrawing" xmlns:wp="http://schemas.openxmlformats.org/drawingml/2006/wordprocessingDrawing" xmlns:w10="urn:schemas-microsoft-com:office:word" xmlns:w="http://schemas.openxmlformats.org/wordprocessingml/2006/main" xmlns:w14="http://schemas.microsoft.com/office/word/2010/wordml" xmlns:w15="http://schemas.microsoft.com/office/word/2012/wordml" xmlns:w16cid="http://schemas.microsoft.com/office/word/2016/wordml/cid" xmlns:w16se="http://schemas.microsoft.com/office/word/2015/wordml/symex" xmlns:wpg="http://schemas.microsoft.com/office/word/2010/wordprocessingGroup" xmlns:wpi="http://schemas.microsoft.com/office/word/2010/wordprocessingInk" xmlns:wne="http://schemas.microsoft.com/office/word/2006/wordml" xmlns:wps="http://schemas.microsoft.com/office/word/2010/wordprocessingShape" mc:Ignorable="w14 w15 w16se w16cid wp14">
   <w:body>
     <w:p>
       <w:pPr>
@@ -31,7 +31,7 @@
           <w:rFonts w:ascii="Equity A" w:hAnsi="Equity A"/>
           <w:noProof/>
         </w:rPr>
-        <w:t>March 31, 2023</w:t>
+        <w:t>April 7, 2023</w:t>
       </w:r>
       <w:r>
         <w:rPr>
@@ -296,28 +296,14 @@
         <w:rPr>
           <w:rFonts w:ascii="Equity A" w:hAnsi="Equity A"/>
         </w:rPr>
-        <w:t>[method</w:t>
-      </w:r>
-      <w:proofErr w:type="gramStart"/>
-      <w:r>
-        <w:rPr>
-          <w:rFonts w:ascii="Equity A" w:hAnsi="Equity A"/>
-        </w:rPr>
-        <w:t>].</w:t>
+        <w:t>[method].</w:t>
       </w:r>
       <w:proofErr w:type="spellStart"/>
       <w:r>
         <w:rPr>
           <w:rFonts w:ascii="Equity A" w:hAnsi="Equity A"/>
         </w:rPr>
-        <w:t>ncr</w:t>
-      </w:r>
-      <w:proofErr w:type="gramEnd"/>
-      <w:r>
-        <w:rPr>
-          <w:rFonts w:ascii="Equity A" w:hAnsi="Equity A"/>
-        </w:rPr>
-        <w:t>.true_values</w:t>
+        <w:t>ncr.true_values</w:t>
       </w:r>
       <w:proofErr w:type="spellEnd"/>
       <w:r>
@@ -350,7 +336,6 @@
           <w:iCs/>
         </w:rPr>
       </w:pPr>
-      <w:proofErr w:type="gramStart"/>
       <w:r>
         <w:rPr>
           <w:rFonts w:ascii="Equity A" w:hAnsi="Equity A"/>
@@ -359,9 +344,8 @@
           <w:i/>
           <w:iCs/>
         </w:rPr>
-        <w:t>{{ method</w:t>
-      </w:r>
-      <w:proofErr w:type="gramEnd"/>
+        <w:t>{{ method }}</w:t>
+      </w:r>
       <w:r>
         <w:rPr>
           <w:rFonts w:ascii="Equity A" w:hAnsi="Equity A"/>
@@ -370,7 +354,7 @@
           <w:i/>
           <w:iCs/>
         </w:rPr>
-        <w:t xml:space="preserve"> }}</w:t>
+        <w:t xml:space="preserve"> No. </w:t>
       </w:r>
       <w:r>
         <w:rPr>
@@ -380,8 +364,9 @@
           <w:i/>
           <w:iCs/>
         </w:rPr>
-        <w:t xml:space="preserve"> No. </w:t>
-      </w:r>
+        <w:t xml:space="preserve">{{ </w:t>
+      </w:r>
+      <w:proofErr w:type="spellStart"/>
       <w:r>
         <w:rPr>
           <w:rFonts w:ascii="Equity A" w:hAnsi="Equity A"/>
@@ -390,9 +375,9 @@
           <w:i/>
           <w:iCs/>
         </w:rPr>
-        <w:t xml:space="preserve">{{ </w:t>
-      </w:r>
-      <w:proofErr w:type="spellStart"/>
+        <w:t>ncr</w:t>
+      </w:r>
+      <w:proofErr w:type="spellEnd"/>
       <w:r>
         <w:rPr>
           <w:rFonts w:ascii="Equity A" w:hAnsi="Equity A"/>
@@ -401,9 +386,8 @@
           <w:i/>
           <w:iCs/>
         </w:rPr>
-        <w:t>ncr</w:t>
-      </w:r>
-      <w:proofErr w:type="spellEnd"/>
+        <w:t xml:space="preserve"> </w:t>
+      </w:r>
       <w:r>
         <w:rPr>
           <w:rFonts w:ascii="Equity A" w:hAnsi="Equity A"/>
@@ -412,18 +396,122 @@
           <w:i/>
           <w:iCs/>
         </w:rPr>
+        <w:t>}}</w:t>
+      </w:r>
+    </w:p>
+    <w:p>
+      <w:pPr>
+        <w:spacing w:line="240" w:lineRule="auto"/>
+        <w:rPr>
+          <w:rFonts w:ascii="Equity A" w:hAnsi="Equity A"/>
+        </w:rPr>
+      </w:pPr>
+      <w:r>
+        <w:rPr>
+          <w:rFonts w:ascii="Equity A" w:hAnsi="Equity A"/>
+        </w:rPr>
+        <w:t>Waterford’s ’s response was:</w:t>
+      </w:r>
+    </w:p>
+    <w:p>
+      <w:pPr>
+        <w:spacing w:line="240" w:lineRule="auto"/>
+        <w:rPr>
+          <w:rFonts w:ascii="Equity A" w:hAnsi="Equity A"/>
+        </w:rPr>
+      </w:pPr>
+      <w:proofErr w:type="spellStart"/>
+      <w:r>
+        <w:rPr>
+          <w:rFonts w:ascii="Equity A" w:hAnsi="Equity A"/>
+        </w:rPr>
+        <w:t>yyyyyyyyyyyyyyyyyyyyyyyyyyyyyyyyyyyyyyyyy</w:t>
+      </w:r>
+      <w:proofErr w:type="spellEnd"/>
+    </w:p>
+    <w:p>
+      <w:pPr>
+        <w:spacing w:line="240" w:lineRule="auto"/>
+        <w:rPr>
+          <w:rFonts w:ascii="Equity A" w:hAnsi="Equity A"/>
+        </w:rPr>
+      </w:pPr>
+    </w:p>
+    <w:p>
+      <w:pPr>
+        <w:spacing w:line="240" w:lineRule="auto"/>
+        <w:rPr>
+          <w:rFonts w:ascii="Equity A" w:hAnsi="Equity A"/>
+        </w:rPr>
+      </w:pPr>
+      <w:r>
+        <w:rPr>
+          <w:rFonts w:ascii="Equity A" w:hAnsi="Equity A"/>
+        </w:rPr>
+        <w:t>The respo</w:t>
+      </w:r>
+      <w:r>
+        <w:rPr>
+          <w:rFonts w:ascii="Equity A" w:hAnsi="Equity A"/>
+        </w:rPr>
+        <w:t>n</w:t>
+      </w:r>
+      <w:r>
+        <w:rPr>
+          <w:rFonts w:ascii="Equity A" w:hAnsi="Equity A"/>
+        </w:rPr>
+        <w:t xml:space="preserve">se to </w:t>
+      </w:r>
+      <w:r>
+        <w:rPr>
+          <w:rFonts w:ascii="Equity A" w:hAnsi="Equity A"/>
+        </w:rPr>
+        <w:t xml:space="preserve">{{ method }} </w:t>
+      </w:r>
+      <w:r>
+        <w:rPr>
+          <w:rFonts w:ascii="Equity A" w:hAnsi="Equity A"/>
+        </w:rPr>
+        <w:t xml:space="preserve">No. </w:t>
+      </w:r>
+      <w:r>
+        <w:rPr>
+          <w:rFonts w:ascii="Equity A" w:hAnsi="Equity A"/>
+        </w:rPr>
+        <w:t xml:space="preserve">{{ </w:t>
+      </w:r>
+      <w:proofErr w:type="spellStart"/>
+      <w:r>
+        <w:rPr>
+          <w:rFonts w:ascii="Equity A" w:hAnsi="Equity A"/>
+        </w:rPr>
+        <w:t>ncr</w:t>
+      </w:r>
+      <w:proofErr w:type="spellEnd"/>
+      <w:r>
+        <w:rPr>
+          <w:rFonts w:ascii="Equity A" w:hAnsi="Equity A"/>
+        </w:rPr>
         <w:t xml:space="preserve"> </w:t>
       </w:r>
       <w:r>
         <w:rPr>
           <w:rFonts w:ascii="Equity A" w:hAnsi="Equity A"/>
-          <w:b/>
-          <w:bCs/>
-          <w:i/>
-          <w:iCs/>
         </w:rPr>
         <w:t>}}</w:t>
       </w:r>
+      <w:r>
+        <w:rPr>
+          <w:rFonts w:ascii="Equity A" w:hAnsi="Equity A"/>
+        </w:rPr>
+        <w:t xml:space="preserve"> is improper because</w:t>
+      </w:r>
+      <w:r>
+        <w:rPr>
+          <w:rFonts w:ascii="Equity A" w:hAnsi="Equity A"/>
+        </w:rPr>
+        <w:t>:</w:t>
+      </w:r>
     </w:p>
     <w:p>
       <w:pPr>
@@ -432,26 +520,46 @@
           <w:rFonts w:ascii="Equity A" w:hAnsi="Equity A"/>
         </w:rPr>
       </w:pPr>
-      <w:proofErr w:type="gramStart"/>
-      <w:r>
-        <w:rPr>
-          <w:rFonts w:ascii="Equity A" w:hAnsi="Equity A"/>
-        </w:rPr>
-        <w:t>{{ method</w:t>
-      </w:r>
-      <w:proofErr w:type="gramEnd"/>
-      <w:r>
-        <w:rPr>
-          <w:rFonts w:ascii="Equity A" w:hAnsi="Equity A"/>
-        </w:rPr>
-        <w:t xml:space="preserve"> }} </w:t>
-      </w:r>
-      <w:r>
-        <w:rPr>
-          <w:rFonts w:ascii="Equity A" w:hAnsi="Equity A"/>
-        </w:rPr>
-        <w:t xml:space="preserve">No. </w:t>
-      </w:r>
+      <w:bookmarkStart w:id="0" w:name="_GoBack"/>
+      <w:bookmarkEnd w:id="0"/>
+      <w:r>
+        <w:rPr>
+          <w:rFonts w:ascii="Equity A" w:hAnsi="Equity A"/>
+        </w:rPr>
+        <w:t>{% for objection in objection_categories[method]</w:t>
+      </w:r>
+      <w:r>
+        <w:rPr>
+          <w:rFonts w:ascii="Equity A" w:hAnsi="Equity A"/>
+        </w:rPr>
+        <w:t>.objections</w:t>
+      </w:r>
+      <w:r>
+        <w:rPr>
+          <w:rFonts w:ascii="Equity A" w:hAnsi="Equity A"/>
+        </w:rPr>
+        <w:t>[ncr].</w:t>
+      </w:r>
+      <w:r>
+        <w:rPr>
+          <w:rFonts w:ascii="Equity A" w:hAnsi="Equity A"/>
+        </w:rPr>
+        <w:t>selected.</w:t>
+      </w:r>
+      <w:r>
+        <w:rPr>
+          <w:rFonts w:ascii="Equity A" w:hAnsi="Equity A"/>
+        </w:rPr>
+        <w:t>true_values() %}</w:t>
+      </w:r>
+    </w:p>
+    <w:p>
+      <w:pPr>
+        <w:spacing w:line="240" w:lineRule="auto"/>
+        <w:rPr>
+          <w:rFonts w:ascii="Equity A" w:hAnsi="Equity A"/>
+        </w:rPr>
+      </w:pPr>
       <w:r>
         <w:rPr>
           <w:rFonts w:ascii="Equity A" w:hAnsi="Equity A"/>
@@ -463,32 +571,46 @@
         <w:rPr>
           <w:rFonts w:ascii="Equity A" w:hAnsi="Equity A"/>
         </w:rPr>
-        <w:t>ncr</w:t>
+        <w:t>dataloader.load_row</w:t>
       </w:r>
       <w:proofErr w:type="spellEnd"/>
       <w:r>
         <w:rPr>
           <w:rFonts w:ascii="Equity A" w:hAnsi="Equity A"/>
         </w:rPr>
-        <w:t xml:space="preserve"> </w:t>
-      </w:r>
-      <w:r>
-        <w:rPr>
-          <w:rFonts w:ascii="Equity A" w:hAnsi="Equity A"/>
-        </w:rPr>
-        <w:t>}}</w:t>
-      </w:r>
-      <w:r>
-        <w:rPr>
-          <w:rFonts w:ascii="Equity A" w:hAnsi="Equity A"/>
-        </w:rPr>
-        <w:t xml:space="preserve"> </w:t>
-      </w:r>
-      <w:r>
-        <w:rPr>
-          <w:rFonts w:ascii="Equity A" w:hAnsi="Equity A"/>
-        </w:rPr>
-        <w:t>states:</w:t>
+        <w:t>(</w:t>
+      </w:r>
+      <w:proofErr w:type="spellStart"/>
+      <w:r>
+        <w:rPr>
+          <w:rFonts w:ascii="Equity A" w:hAnsi="Equity A"/>
+        </w:rPr>
+        <w:t>to_int</w:t>
+      </w:r>
+      <w:proofErr w:type="spellEnd"/>
+      <w:r>
+        <w:rPr>
+          <w:rFonts w:ascii="Equity A" w:hAnsi="Equity A"/>
+        </w:rPr>
+        <w:t>(</w:t>
+      </w:r>
+      <w:r>
+        <w:rPr>
+          <w:rFonts w:ascii="Equity A" w:hAnsi="Equity A"/>
+        </w:rPr>
+        <w:t>objection</w:t>
+      </w:r>
+      <w:r>
+        <w:rPr>
+          <w:rFonts w:ascii="Equity A" w:hAnsi="Equity A"/>
+        </w:rPr>
+        <w:t>)</w:t>
+      </w:r>
+      <w:r>
+        <w:rPr>
+          <w:rFonts w:ascii="Equity A" w:hAnsi="Equity A"/>
+        </w:rPr>
+        <w:t>)["Blurb"] }}</w:t>
       </w:r>
     </w:p>
     <w:p>
@@ -498,26 +620,26 @@
           <w:rFonts w:ascii="Equity A" w:hAnsi="Equity A"/>
         </w:rPr>
       </w:pPr>
+      <w:r>
+        <w:rPr>
+          <w:rFonts w:ascii="Equity A" w:hAnsi="Equity A"/>
+        </w:rPr>
+        <w:t xml:space="preserve">{% </w:t>
+      </w:r>
       <w:proofErr w:type="spellStart"/>
       <w:r>
         <w:rPr>
           <w:rFonts w:ascii="Equity A" w:hAnsi="Equity A"/>
         </w:rPr>
-        <w:t>x</w:t>
-      </w:r>
-      <w:r>
-        <w:rPr>
-          <w:rFonts w:ascii="Equity A" w:hAnsi="Equity A"/>
-        </w:rPr>
-        <w:t>xxxxxxxxxxxxxxxxxxx</w:t>
-      </w:r>
-      <w:r>
-        <w:rPr>
-          <w:rFonts w:ascii="Equity A" w:hAnsi="Equity A"/>
-        </w:rPr>
-        <w:t>xxxxxxxxxxxxxxxxxxxxx</w:t>
+        <w:t>endfor</w:t>
       </w:r>
       <w:proofErr w:type="spellEnd"/>
+      <w:r>
+        <w:rPr>
+          <w:rFonts w:ascii="Equity A" w:hAnsi="Equity A"/>
+        </w:rPr>
+        <w:t xml:space="preserve"> %}</w:t>
+      </w:r>
     </w:p>
     <w:p>
       <w:pPr>
@@ -526,389 +648,6 @@
           <w:rFonts w:ascii="Equity A" w:hAnsi="Equity A"/>
         </w:rPr>
       </w:pPr>
-      <w:r>
-        <w:rPr>
-          <w:rFonts w:ascii="Equity A" w:hAnsi="Equity A"/>
-        </w:rPr>
-        <w:t xml:space="preserve">Waterford’s </w:t>
-      </w:r>
-      <w:r>
-        <w:rPr>
-          <w:rFonts w:ascii="Equity A" w:hAnsi="Equity A"/>
-        </w:rPr>
-        <w:t>’s response was:</w:t>
-      </w:r>
-    </w:p>
-    <w:p>
-      <w:pPr>
-        <w:spacing w:line="240" w:lineRule="auto"/>
-        <w:rPr>
-          <w:rFonts w:ascii="Equity A" w:hAnsi="Equity A"/>
-        </w:rPr>
-      </w:pPr>
-      <w:proofErr w:type="spellStart"/>
-      <w:r>
-        <w:rPr>
-          <w:rFonts w:ascii="Equity A" w:hAnsi="Equity A"/>
-        </w:rPr>
-        <w:t>y</w:t>
-      </w:r>
-      <w:r>
-        <w:rPr>
-          <w:rFonts w:ascii="Equity A" w:hAnsi="Equity A"/>
-        </w:rPr>
-        <w:t>yyyyyyyyyyyyyyyyyyyyyy</w:t>
-      </w:r>
-      <w:r>
-        <w:rPr>
-          <w:rFonts w:ascii="Equity A" w:hAnsi="Equity A"/>
-        </w:rPr>
-        <w:t>yyyyyyyyyyyyyyyyyy</w:t>
-      </w:r>
-      <w:proofErr w:type="spellEnd"/>
-    </w:p>
-    <w:p>
-      <w:pPr>
-        <w:spacing w:line="240" w:lineRule="auto"/>
-        <w:rPr>
-          <w:rFonts w:ascii="Equity A" w:hAnsi="Equity A"/>
-        </w:rPr>
-      </w:pPr>
-      <w:r>
-        <w:rPr>
-          <w:rFonts w:ascii="Equity A" w:hAnsi="Equity A"/>
-        </w:rPr>
-        <w:t xml:space="preserve">The above response is not </w:t>
-      </w:r>
-      <w:proofErr w:type="gramStart"/>
-      <w:r>
-        <w:rPr>
-          <w:rFonts w:ascii="Equity A" w:hAnsi="Equity A"/>
-        </w:rPr>
-        <w:t>code-compliant</w:t>
-      </w:r>
-      <w:proofErr w:type="gramEnd"/>
-      <w:r>
-        <w:rPr>
-          <w:rFonts w:ascii="Equity A" w:hAnsi="Equity A"/>
-        </w:rPr>
-        <w:t>.</w:t>
-      </w:r>
-    </w:p>
-    <w:p>
-      <w:pPr>
-        <w:spacing w:line="240" w:lineRule="auto"/>
-        <w:rPr>
-          <w:rFonts w:ascii="Equity A" w:hAnsi="Equity A"/>
-        </w:rPr>
-      </w:pPr>
-      <w:r>
-        <w:rPr>
-          <w:rFonts w:ascii="Equity A" w:hAnsi="Equity A"/>
-        </w:rPr>
-        <w:t>{</w:t>
-      </w:r>
-      <w:r>
-        <w:rPr>
-          <w:rFonts w:ascii="Equity A" w:hAnsi="Equity A"/>
-        </w:rPr>
-        <w:t>%</w:t>
-      </w:r>
-      <w:r>
-        <w:rPr>
-          <w:rFonts w:ascii="Equity A" w:hAnsi="Equity A"/>
-        </w:rPr>
-        <w:t xml:space="preserve"> for </w:t>
-      </w:r>
-      <w:r>
-        <w:rPr>
-          <w:rFonts w:ascii="Equity A" w:hAnsi="Equity A"/>
-        </w:rPr>
-        <w:t>objection</w:t>
-      </w:r>
-      <w:r>
-        <w:rPr>
-          <w:rFonts w:ascii="Equity A" w:hAnsi="Equity A"/>
-        </w:rPr>
-        <w:t xml:space="preserve"> in </w:t>
-      </w:r>
-      <w:proofErr w:type="spellStart"/>
-      <w:r>
-        <w:rPr>
-          <w:rFonts w:ascii="Equity A" w:hAnsi="Equity A"/>
-        </w:rPr>
-        <w:t>objection_categories</w:t>
-      </w:r>
-      <w:proofErr w:type="spellEnd"/>
-      <w:r>
-        <w:rPr>
-          <w:rFonts w:ascii="Equity A" w:hAnsi="Equity A"/>
-        </w:rPr>
-        <w:t>[method</w:t>
-      </w:r>
-      <w:proofErr w:type="gramStart"/>
-      <w:r>
-        <w:rPr>
-          <w:rFonts w:ascii="Equity A" w:hAnsi="Equity A"/>
-        </w:rPr>
-        <w:t>].objections</w:t>
-      </w:r>
-      <w:proofErr w:type="gramEnd"/>
-      <w:r>
-        <w:rPr>
-          <w:rFonts w:ascii="Equity A" w:hAnsi="Equity A"/>
-        </w:rPr>
-        <w:t>[</w:t>
-      </w:r>
-      <w:proofErr w:type="spellStart"/>
-      <w:r>
-        <w:rPr>
-          <w:rFonts w:ascii="Equity A" w:hAnsi="Equity A"/>
-        </w:rPr>
-        <w:t>ncr</w:t>
-      </w:r>
-      <w:proofErr w:type="spellEnd"/>
-      <w:r>
-        <w:rPr>
-          <w:rFonts w:ascii="Equity A" w:hAnsi="Equity A"/>
-        </w:rPr>
-        <w:t>]</w:t>
-      </w:r>
-      <w:r>
-        <w:rPr>
-          <w:rFonts w:ascii="Equity A" w:hAnsi="Equity A"/>
-        </w:rPr>
-        <w:t>.selected</w:t>
-      </w:r>
-      <w:r>
-        <w:rPr>
-          <w:rFonts w:ascii="Equity A" w:hAnsi="Equity A"/>
-        </w:rPr>
-        <w:t xml:space="preserve"> </w:t>
-      </w:r>
-      <w:r>
-        <w:rPr>
-          <w:rFonts w:ascii="Equity A" w:hAnsi="Equity A"/>
-        </w:rPr>
-        <w:t>%}</w:t>
-      </w:r>
-    </w:p>
-    <w:p>
-      <w:pPr>
-        <w:spacing w:line="240" w:lineRule="auto"/>
-        <w:rPr>
-          <w:rFonts w:ascii="Equity A" w:hAnsi="Equity A"/>
-        </w:rPr>
-      </w:pPr>
-      <w:r>
-        <w:rPr>
-          <w:rFonts w:ascii="Equity A" w:hAnsi="Equity A"/>
-        </w:rPr>
-        <w:t xml:space="preserve">{% for blurb in </w:t>
-      </w:r>
-      <w:proofErr w:type="spellStart"/>
-      <w:proofErr w:type="gramStart"/>
-      <w:r>
-        <w:rPr>
-          <w:rFonts w:ascii="Equity A" w:hAnsi="Equity A"/>
-        </w:rPr>
-        <w:t>objection</w:t>
-      </w:r>
-      <w:r>
-        <w:rPr>
-          <w:rFonts w:ascii="Equity A" w:hAnsi="Equity A"/>
-        </w:rPr>
-        <w:t>.</w:t>
-      </w:r>
-      <w:r>
-        <w:rPr>
-          <w:rFonts w:ascii="Equity A" w:hAnsi="Equity A"/>
-        </w:rPr>
-        <w:t>blurbs</w:t>
-      </w:r>
-      <w:proofErr w:type="spellEnd"/>
-      <w:proofErr w:type="gramEnd"/>
-      <w:r>
-        <w:rPr>
-          <w:rFonts w:ascii="Equity A" w:hAnsi="Equity A"/>
-        </w:rPr>
-        <w:t xml:space="preserve"> %}</w:t>
-      </w:r>
-    </w:p>
-    <w:p>
-      <w:pPr>
-        <w:pStyle w:val="ListParagraph"/>
-        <w:numPr>
-          <w:ilvl w:val="0"/>
-          <w:numId w:val="7"/>
-        </w:numPr>
-        <w:spacing w:line="240" w:lineRule="auto"/>
-        <w:rPr>
-          <w:rFonts w:ascii="Equity A" w:hAnsi="Equity A"/>
-        </w:rPr>
-      </w:pPr>
-      <w:proofErr w:type="gramStart"/>
-      <w:r>
-        <w:rPr>
-          <w:rFonts w:ascii="Equity A" w:hAnsi="Equity A"/>
-        </w:rPr>
-        <w:t xml:space="preserve">{{ </w:t>
-      </w:r>
-      <w:r>
-        <w:rPr>
-          <w:rFonts w:ascii="Equity A" w:hAnsi="Equity A"/>
-        </w:rPr>
-        <w:t>blurb</w:t>
-      </w:r>
-      <w:proofErr w:type="gramEnd"/>
-      <w:r>
-        <w:rPr>
-          <w:rFonts w:ascii="Equity A" w:hAnsi="Equity A"/>
-        </w:rPr>
-        <w:t xml:space="preserve"> }}</w:t>
-      </w:r>
-    </w:p>
-    <w:p>
-      <w:pPr>
-        <w:spacing w:line="240" w:lineRule="auto"/>
-        <w:rPr>
-          <w:rFonts w:ascii="Equity A" w:hAnsi="Equity A"/>
-        </w:rPr>
-      </w:pPr>
-      <w:r>
-        <w:rPr>
-          <w:rFonts w:ascii="Equity A" w:hAnsi="Equity A"/>
-        </w:rPr>
-        <w:t xml:space="preserve">{% </w:t>
-      </w:r>
-      <w:proofErr w:type="spellStart"/>
-      <w:r>
-        <w:rPr>
-          <w:rFonts w:ascii="Equity A" w:hAnsi="Equity A"/>
-        </w:rPr>
-        <w:t>endfor</w:t>
-      </w:r>
-      <w:proofErr w:type="spellEnd"/>
-      <w:r>
-        <w:rPr>
-          <w:rFonts w:ascii="Equity A" w:hAnsi="Equity A"/>
-        </w:rPr>
-        <w:t xml:space="preserve"> %}</w:t>
-      </w:r>
-    </w:p>
-    <w:p>
-      <w:pPr>
-        <w:spacing w:line="240" w:lineRule="auto"/>
-        <w:rPr>
-          <w:rFonts w:ascii="Equity A" w:hAnsi="Equity A"/>
-        </w:rPr>
-      </w:pPr>
-      <w:r>
-        <w:rPr>
-          <w:rFonts w:ascii="Equity A" w:hAnsi="Equity A"/>
-        </w:rPr>
-        <w:t xml:space="preserve">{% </w:t>
-      </w:r>
-      <w:proofErr w:type="spellStart"/>
-      <w:r>
-        <w:rPr>
-          <w:rFonts w:ascii="Equity A" w:hAnsi="Equity A"/>
-        </w:rPr>
-        <w:t>endfor</w:t>
-      </w:r>
-      <w:proofErr w:type="spellEnd"/>
-      <w:r>
-        <w:rPr>
-          <w:rFonts w:ascii="Equity A" w:hAnsi="Equity A"/>
-        </w:rPr>
-        <w:t xml:space="preserve"> %}</w:t>
-      </w:r>
-    </w:p>
-    <w:p>
-      <w:pPr>
-        <w:spacing w:line="240" w:lineRule="auto"/>
-        <w:rPr>
-          <w:rFonts w:ascii="Equity A" w:hAnsi="Equity A"/>
-        </w:rPr>
-      </w:pPr>
-      <w:r>
-        <w:rPr>
-          <w:rFonts w:ascii="Equity A" w:hAnsi="Equity A"/>
-        </w:rPr>
-        <w:t>{</w:t>
-      </w:r>
-      <w:r>
-        <w:rPr>
-          <w:rFonts w:ascii="Equity A" w:hAnsi="Equity A"/>
-        </w:rPr>
-        <w:t xml:space="preserve">% </w:t>
-      </w:r>
-      <w:proofErr w:type="spellStart"/>
-      <w:r>
-        <w:rPr>
-          <w:rFonts w:ascii="Equity A" w:hAnsi="Equity A"/>
-        </w:rPr>
-        <w:t>endfor</w:t>
-      </w:r>
-      <w:proofErr w:type="spellEnd"/>
-      <w:r>
-        <w:rPr>
-          <w:rFonts w:ascii="Equity A" w:hAnsi="Equity A"/>
-        </w:rPr>
-        <w:t xml:space="preserve"> </w:t>
-      </w:r>
-      <w:r>
-        <w:rPr>
-          <w:rFonts w:ascii="Equity A" w:hAnsi="Equity A"/>
-        </w:rPr>
-        <w:t>%}</w:t>
-      </w:r>
-    </w:p>
-    <w:p>
-      <w:pPr>
-        <w:spacing w:line="240" w:lineRule="auto"/>
-        <w:rPr>
-          <w:rFonts w:ascii="Equity A" w:hAnsi="Equity A"/>
-        </w:rPr>
-      </w:pPr>
-      <w:r>
-        <w:rPr>
-          <w:rFonts w:ascii="Equity A" w:hAnsi="Equity A"/>
-        </w:rPr>
-        <w:t>{</w:t>
-      </w:r>
-      <w:r>
-        <w:rPr>
-          <w:rFonts w:ascii="Equity A" w:hAnsi="Equity A"/>
-        </w:rPr>
-        <w:t>%</w:t>
-      </w:r>
-      <w:r>
-        <w:rPr>
-          <w:rFonts w:ascii="Equity A" w:hAnsi="Equity A"/>
-        </w:rPr>
-        <w:t>p</w:t>
-      </w:r>
-      <w:r>
-        <w:rPr>
-          <w:rFonts w:ascii="Equity A" w:hAnsi="Equity A"/>
-        </w:rPr>
-        <w:t xml:space="preserve"> </w:t>
-      </w:r>
-      <w:proofErr w:type="spellStart"/>
-      <w:r>
-        <w:rPr>
-          <w:rFonts w:ascii="Equity A" w:hAnsi="Equity A"/>
-        </w:rPr>
-        <w:t>endfor</w:t>
-      </w:r>
-      <w:proofErr w:type="spellEnd"/>
-      <w:r>
-        <w:rPr>
-          <w:rFonts w:ascii="Equity A" w:hAnsi="Equity A"/>
-        </w:rPr>
-        <w:t xml:space="preserve"> %}</w:t>
-      </w:r>
     </w:p>
     <w:p>
       <w:pPr>
@@ -1009,7 +748,7 @@
 </file>
 
 <file path=word/endnotes.xml><?xml version="1.0" encoding="utf-8"?>
-<w:endnotes xmlns:wpc="http://schemas.microsoft.com/office/word/2010/wordprocessingCanvas" xmlns:cx="http://schemas.microsoft.com/office/drawing/2014/chartex" xmlns:cx1="http://schemas.microsoft.com/office/drawing/2015/9/8/chartex" xmlns:cx2="http://schemas.microsoft.com/office/drawing/2015/10/21/chartex" xmlns:cx3="http://schemas.microsoft.com/office/drawing/2016/5/9/chartex" xmlns:cx4="http://schemas.microsoft.com/office/drawing/2016/5/10/chartex" xmlns:cx5="http://schemas.microsoft.com/office/drawing/2016/5/11/chartex" xmlns:cx6="http://schemas.microsoft.com/office/drawing/2016/5/12/chartex" xmlns:cx7="http://schemas.microsoft.com/office/drawing/2016/5/13/chartex" xmlns:cx8="http://schemas.microsoft.com/office/drawing/2016/5/14/chartex" xmlns:mc="http://schemas.openxmlformats.org/markup-compatibility/2006" xmlns:aink="http://schemas.microsoft.com/office/drawing/2016/ink" xmlns:am3d="http://schemas.microsoft.com/office/drawing/2017/model3d" xmlns:o="urn:schemas-microsoft-com:office:office" xmlns:oel="http://schemas.microsoft.com/office/2019/extlst" xmlns:r="http://schemas.openxmlformats.org/officeDocument/2006/relationships" xmlns:m="http://schemas.openxmlformats.org/officeDocument/2006/math" xmlns:v="urn:schemas-microsoft-com:vml" xmlns:wp14="http://schemas.microsoft.com/office/word/2010/wordprocessingDrawing" xmlns:wp="http://schemas.openxmlformats.org/drawingml/2006/wordprocessingDrawing" xmlns:w10="urn:schemas-microsoft-com:office:word" xmlns:w="http://schemas.openxmlformats.org/wordprocessingml/2006/main" xmlns:w14="http://schemas.microsoft.com/office/word/2010/wordml" xmlns:w15="http://schemas.microsoft.com/office/word/2012/wordml" xmlns:w16cex="http://schemas.microsoft.com/office/word/2018/wordml/cex" xmlns:w16cid="http://schemas.microsoft.com/office/word/2016/wordml/cid" xmlns:w16="http://schemas.microsoft.com/office/word/2018/wordml" xmlns:w16du="http://schemas.microsoft.com/office/word/2023/wordml/word16du" xmlns:w16sdtdh="http://schemas.microsoft.com/office/word/2020/wordml/sdtdatahash" xmlns:w16se="http://schemas.microsoft.com/office/word/2015/wordml/symex" xmlns:wpg="http://schemas.microsoft.com/office/word/2010/wordprocessingGroup" xmlns:wpi="http://schemas.microsoft.com/office/word/2010/wordprocessingInk" xmlns:wne="http://schemas.microsoft.com/office/word/2006/wordml" xmlns:wps="http://schemas.microsoft.com/office/word/2010/wordprocessingShape" mc:Ignorable="w14 w15 w16se w16cid w16 w16cex w16sdtdh wp14">
+<w:endnotes xmlns:wpc="http://schemas.microsoft.com/office/word/2010/wordprocessingCanvas" xmlns:cx="http://schemas.microsoft.com/office/drawing/2014/chartex" xmlns:cx1="http://schemas.microsoft.com/office/drawing/2015/9/8/chartex" xmlns:cx2="http://schemas.microsoft.com/office/drawing/2015/10/21/chartex" xmlns:cx3="http://schemas.microsoft.com/office/drawing/2016/5/9/chartex" xmlns:cx4="http://schemas.microsoft.com/office/drawing/2016/5/10/chartex" xmlns:cx5="http://schemas.microsoft.com/office/drawing/2016/5/11/chartex" xmlns:cx6="http://schemas.microsoft.com/office/drawing/2016/5/12/chartex" xmlns:cx7="http://schemas.microsoft.com/office/drawing/2016/5/13/chartex" xmlns:cx8="http://schemas.microsoft.com/office/drawing/2016/5/14/chartex" xmlns:mc="http://schemas.openxmlformats.org/markup-compatibility/2006" xmlns:aink="http://schemas.microsoft.com/office/drawing/2016/ink" xmlns:am3d="http://schemas.microsoft.com/office/drawing/2017/model3d" xmlns:o="urn:schemas-microsoft-com:office:office" xmlns:r="http://schemas.openxmlformats.org/officeDocument/2006/relationships" xmlns:m="http://schemas.openxmlformats.org/officeDocument/2006/math" xmlns:v="urn:schemas-microsoft-com:vml" xmlns:wp14="http://schemas.microsoft.com/office/word/2010/wordprocessingDrawing" xmlns:wp="http://schemas.openxmlformats.org/drawingml/2006/wordprocessingDrawing" xmlns:w10="urn:schemas-microsoft-com:office:word" xmlns:w="http://schemas.openxmlformats.org/wordprocessingml/2006/main" xmlns:w14="http://schemas.microsoft.com/office/word/2010/wordml" xmlns:w15="http://schemas.microsoft.com/office/word/2012/wordml" xmlns:w16cid="http://schemas.microsoft.com/office/word/2016/wordml/cid" xmlns:w16se="http://schemas.microsoft.com/office/word/2015/wordml/symex" xmlns:wpg="http://schemas.microsoft.com/office/word/2010/wordprocessingGroup" xmlns:wpi="http://schemas.microsoft.com/office/word/2010/wordprocessingInk" xmlns:wne="http://schemas.microsoft.com/office/word/2006/wordml" xmlns:wps="http://schemas.microsoft.com/office/word/2010/wordprocessingShape" mc:Ignorable="w14 w15 w16se w16cid wp14">
   <w:endnote w:type="separator" w:id="-1">
     <w:p>
       <w:pPr>
@@ -1034,7 +773,7 @@
 </file>
 
 <file path=word/footnotes.xml><?xml version="1.0" encoding="utf-8"?>
-<w:footnotes xmlns:wpc="http://schemas.microsoft.com/office/word/2010/wordprocessingCanvas" xmlns:cx="http://schemas.microsoft.com/office/drawing/2014/chartex" xmlns:cx1="http://schemas.microsoft.com/office/drawing/2015/9/8/chartex" xmlns:cx2="http://schemas.microsoft.com/office/drawing/2015/10/21/chartex" xmlns:cx3="http://schemas.microsoft.com/office/drawing/2016/5/9/chartex" xmlns:cx4="http://schemas.microsoft.com/office/drawing/2016/5/10/chartex" xmlns:cx5="http://schemas.microsoft.com/office/drawing/2016/5/11/chartex" xmlns:cx6="http://schemas.microsoft.com/office/drawing/2016/5/12/chartex" xmlns:cx7="http://schemas.microsoft.com/office/drawing/2016/5/13/chartex" xmlns:cx8="http://schemas.microsoft.com/office/drawing/2016/5/14/chartex" xmlns:mc="http://schemas.openxmlformats.org/markup-compatibility/2006" xmlns:aink="http://schemas.microsoft.com/office/drawing/2016/ink" xmlns:am3d="http://schemas.microsoft.com/office/drawing/2017/model3d" xmlns:o="urn:schemas-microsoft-com:office:office" xmlns:oel="http://schemas.microsoft.com/office/2019/extlst" xmlns:r="http://schemas.openxmlformats.org/officeDocument/2006/relationships" xmlns:m="http://schemas.openxmlformats.org/officeDocument/2006/math" xmlns:v="urn:schemas-microsoft-com:vml" xmlns:wp14="http://schemas.microsoft.com/office/word/2010/wordprocessingDrawing" xmlns:wp="http://schemas.openxmlformats.org/drawingml/2006/wordprocessingDrawing" xmlns:w10="urn:schemas-microsoft-com:office:word" xmlns:w="http://schemas.openxmlformats.org/wordprocessingml/2006/main" xmlns:w14="http://schemas.microsoft.com/office/word/2010/wordml" xmlns:w15="http://schemas.microsoft.com/office/word/2012/wordml" xmlns:w16cex="http://schemas.microsoft.com/office/word/2018/wordml/cex" xmlns:w16cid="http://schemas.microsoft.com/office/word/2016/wordml/cid" xmlns:w16="http://schemas.microsoft.com/office/word/2018/wordml" xmlns:w16du="http://schemas.microsoft.com/office/word/2023/wordml/word16du" xmlns:w16sdtdh="http://schemas.microsoft.com/office/word/2020/wordml/sdtdatahash" xmlns:w16se="http://schemas.microsoft.com/office/word/2015/wordml/symex" xmlns:wpg="http://schemas.microsoft.com/office/word/2010/wordprocessingGroup" xmlns:wpi="http://schemas.microsoft.com/office/word/2010/wordprocessingInk" xmlns:wne="http://schemas.microsoft.com/office/word/2006/wordml" xmlns:wps="http://schemas.microsoft.com/office/word/2010/wordprocessingShape" mc:Ignorable="w14 w15 w16se w16cid w16 w16cex w16sdtdh wp14">
+<w:footnotes xmlns:wpc="http://schemas.microsoft.com/office/word/2010/wordprocessingCanvas" xmlns:cx="http://schemas.microsoft.com/office/drawing/2014/chartex" xmlns:cx1="http://schemas.microsoft.com/office/drawing/2015/9/8/chartex" xmlns:cx2="http://schemas.microsoft.com/office/drawing/2015/10/21/chartex" xmlns:cx3="http://schemas.microsoft.com/office/drawing/2016/5/9/chartex" xmlns:cx4="http://schemas.microsoft.com/office/drawing/2016/5/10/chartex" xmlns:cx5="http://schemas.microsoft.com/office/drawing/2016/5/11/chartex" xmlns:cx6="http://schemas.microsoft.com/office/drawing/2016/5/12/chartex" xmlns:cx7="http://schemas.microsoft.com/office/drawing/2016/5/13/chartex" xmlns:cx8="http://schemas.microsoft.com/office/drawing/2016/5/14/chartex" xmlns:mc="http://schemas.openxmlformats.org/markup-compatibility/2006" xmlns:aink="http://schemas.microsoft.com/office/drawing/2016/ink" xmlns:am3d="http://schemas.microsoft.com/office/drawing/2017/model3d" xmlns:o="urn:schemas-microsoft-com:office:office" xmlns:r="http://schemas.openxmlformats.org/officeDocument/2006/relationships" xmlns:m="http://schemas.openxmlformats.org/officeDocument/2006/math" xmlns:v="urn:schemas-microsoft-com:vml" xmlns:wp14="http://schemas.microsoft.com/office/word/2010/wordprocessingDrawing" xmlns:wp="http://schemas.openxmlformats.org/drawingml/2006/wordprocessingDrawing" xmlns:w10="urn:schemas-microsoft-com:office:word" xmlns:w="http://schemas.openxmlformats.org/wordprocessingml/2006/main" xmlns:w14="http://schemas.microsoft.com/office/word/2010/wordml" xmlns:w15="http://schemas.microsoft.com/office/word/2012/wordml" xmlns:w16cid="http://schemas.microsoft.com/office/word/2016/wordml/cid" xmlns:w16se="http://schemas.microsoft.com/office/word/2015/wordml/symex" xmlns:wpg="http://schemas.microsoft.com/office/word/2010/wordprocessingGroup" xmlns:wpi="http://schemas.microsoft.com/office/word/2010/wordprocessingInk" xmlns:wne="http://schemas.microsoft.com/office/word/2006/wordml" xmlns:wps="http://schemas.microsoft.com/office/word/2010/wordprocessingShape" mc:Ignorable="w14 w15 w16se w16cid wp14">
   <w:footnote w:type="separator" w:id="-1">
     <w:p>
       <w:pPr>
@@ -1059,7 +798,7 @@
 </file>
 
 <file path=word/numbering.xml><?xml version="1.0" encoding="utf-8"?>
-<w:numbering xmlns:wpc="http://schemas.microsoft.com/office/word/2010/wordprocessingCanvas" xmlns:cx="http://schemas.microsoft.com/office/drawing/2014/chartex" xmlns:cx1="http://schemas.microsoft.com/office/drawing/2015/9/8/chartex" xmlns:cx2="http://schemas.microsoft.com/office/drawing/2015/10/21/chartex" xmlns:cx3="http://schemas.microsoft.com/office/drawing/2016/5/9/chartex" xmlns:cx4="http://schemas.microsoft.com/office/drawing/2016/5/10/chartex" xmlns:cx5="http://schemas.microsoft.com/office/drawing/2016/5/11/chartex" xmlns:cx6="http://schemas.microsoft.com/office/drawing/2016/5/12/chartex" xmlns:cx7="http://schemas.microsoft.com/office/drawing/2016/5/13/chartex" xmlns:cx8="http://schemas.microsoft.com/office/drawing/2016/5/14/chartex" xmlns:mc="http://schemas.openxmlformats.org/markup-compatibility/2006" xmlns:aink="http://schemas.microsoft.com/office/drawing/2016/ink" xmlns:am3d="http://schemas.microsoft.com/office/drawing/2017/model3d" xmlns:o="urn:schemas-microsoft-com:office:office" xmlns:oel="http://schemas.microsoft.com/office/2019/extlst" xmlns:r="http://schemas.openxmlformats.org/officeDocument/2006/relationships" xmlns:m="http://schemas.openxmlformats.org/officeDocument/2006/math" xmlns:v="urn:schemas-microsoft-com:vml" xmlns:wp14="http://schemas.microsoft.com/office/word/2010/wordprocessingDrawing" xmlns:wp="http://schemas.openxmlformats.org/drawingml/2006/wordprocessingDrawing" xmlns:w10="urn:schemas-microsoft-com:office:word" xmlns:w="http://schemas.openxmlformats.org/wordprocessingml/2006/main" xmlns:w14="http://schemas.microsoft.com/office/word/2010/wordml" xmlns:w15="http://schemas.microsoft.com/office/word/2012/wordml" xmlns:w16cex="http://schemas.microsoft.com/office/word/2018/wordml/cex" xmlns:w16cid="http://schemas.microsoft.com/office/word/2016/wordml/cid" xmlns:w16="http://schemas.microsoft.com/office/word/2018/wordml" xmlns:w16du="http://schemas.microsoft.com/office/word/2023/wordml/word16du" xmlns:w16sdtdh="http://schemas.microsoft.com/office/word/2020/wordml/sdtdatahash" xmlns:w16se="http://schemas.microsoft.com/office/word/2015/wordml/symex" xmlns:wpg="http://schemas.microsoft.com/office/word/2010/wordprocessingGroup" xmlns:wpi="http://schemas.microsoft.com/office/word/2010/wordprocessingInk" xmlns:wne="http://schemas.microsoft.com/office/word/2006/wordml" xmlns:wps="http://schemas.microsoft.com/office/word/2010/wordprocessingShape" mc:Ignorable="w14 w15 w16se w16cid w16 w16cex w16sdtdh wp14">
+<w:numbering xmlns:wpc="http://schemas.microsoft.com/office/word/2010/wordprocessingCanvas" xmlns:cx="http://schemas.microsoft.com/office/drawing/2014/chartex" xmlns:cx1="http://schemas.microsoft.com/office/drawing/2015/9/8/chartex" xmlns:cx2="http://schemas.microsoft.com/office/drawing/2015/10/21/chartex" xmlns:cx3="http://schemas.microsoft.com/office/drawing/2016/5/9/chartex" xmlns:cx4="http://schemas.microsoft.com/office/drawing/2016/5/10/chartex" xmlns:cx5="http://schemas.microsoft.com/office/drawing/2016/5/11/chartex" xmlns:cx6="http://schemas.microsoft.com/office/drawing/2016/5/12/chartex" xmlns:cx7="http://schemas.microsoft.com/office/drawing/2016/5/13/chartex" xmlns:cx8="http://schemas.microsoft.com/office/drawing/2016/5/14/chartex" xmlns:mc="http://schemas.openxmlformats.org/markup-compatibility/2006" xmlns:aink="http://schemas.microsoft.com/office/drawing/2016/ink" xmlns:am3d="http://schemas.microsoft.com/office/drawing/2017/model3d" xmlns:o="urn:schemas-microsoft-com:office:office" xmlns:r="http://schemas.openxmlformats.org/officeDocument/2006/relationships" xmlns:m="http://schemas.openxmlformats.org/officeDocument/2006/math" xmlns:v="urn:schemas-microsoft-com:vml" xmlns:wp14="http://schemas.microsoft.com/office/word/2010/wordprocessingDrawing" xmlns:wp="http://schemas.openxmlformats.org/drawingml/2006/wordprocessingDrawing" xmlns:w10="urn:schemas-microsoft-com:office:word" xmlns:w="http://schemas.openxmlformats.org/wordprocessingml/2006/main" xmlns:w14="http://schemas.microsoft.com/office/word/2010/wordml" xmlns:w15="http://schemas.microsoft.com/office/word/2012/wordml" xmlns:w16cid="http://schemas.microsoft.com/office/word/2016/wordml/cid" xmlns:w16se="http://schemas.microsoft.com/office/word/2015/wordml/symex" xmlns:wpg="http://schemas.microsoft.com/office/word/2010/wordprocessingGroup" xmlns:wpi="http://schemas.microsoft.com/office/word/2010/wordprocessingInk" xmlns:wne="http://schemas.microsoft.com/office/word/2006/wordml" xmlns:wps="http://schemas.microsoft.com/office/word/2010/wordprocessingShape" mc:Ignorable="w14 w15 w16se w16cid wp14">
   <w:abstractNum w:abstractNumId="0" w15:restartNumberingAfterBreak="0">
     <w:nsid w:val="345314AD"/>
     <w:multiLevelType w:val="hybridMultilevel"/>
@@ -1684,32 +1423,32 @@
       </w:pPr>
     </w:lvl>
   </w:abstractNum>
-  <w:num w:numId="1" w16cid:durableId="1607998199">
+  <w:num w:numId="1">
     <w:abstractNumId w:val="0"/>
   </w:num>
-  <w:num w:numId="2" w16cid:durableId="170872234">
+  <w:num w:numId="2">
     <w:abstractNumId w:val="1"/>
   </w:num>
-  <w:num w:numId="3" w16cid:durableId="1827815929">
+  <w:num w:numId="3">
     <w:abstractNumId w:val="6"/>
   </w:num>
-  <w:num w:numId="4" w16cid:durableId="467941080">
+  <w:num w:numId="4">
     <w:abstractNumId w:val="3"/>
   </w:num>
-  <w:num w:numId="5" w16cid:durableId="1735354908">
+  <w:num w:numId="5">
     <w:abstractNumId w:val="4"/>
   </w:num>
-  <w:num w:numId="6" w16cid:durableId="648363423">
+  <w:num w:numId="6">
     <w:abstractNumId w:val="5"/>
   </w:num>
-  <w:num w:numId="7" w16cid:durableId="404300423">
+  <w:num w:numId="7">
     <w:abstractNumId w:val="2"/>
   </w:num>
 </w:numbering>
 </file>
 
 <file path=word/styles.xml><?xml version="1.0" encoding="utf-8"?>
-<w:styles xmlns:mc="http://schemas.openxmlformats.org/markup-compatibility/2006" xmlns:r="http://schemas.openxmlformats.org/officeDocument/2006/relationships" xmlns:w="http://schemas.openxmlformats.org/wordprocessingml/2006/main" xmlns:w14="http://schemas.microsoft.com/office/word/2010/wordml" xmlns:w15="http://schemas.microsoft.com/office/word/2012/wordml" xmlns:w16cex="http://schemas.microsoft.com/office/word/2018/wordml/cex" xmlns:w16cid="http://schemas.microsoft.com/office/word/2016/wordml/cid" xmlns:w16="http://schemas.microsoft.com/office/word/2018/wordml" xmlns:w16sdtdh="http://schemas.microsoft.com/office/word/2020/wordml/sdtdatahash" xmlns:w16se="http://schemas.microsoft.com/office/word/2015/wordml/symex" mc:Ignorable="w14 w15 w16se w16cid w16 w16cex w16sdtdh">
+<w:styles xmlns:mc="http://schemas.openxmlformats.org/markup-compatibility/2006" xmlns:r="http://schemas.openxmlformats.org/officeDocument/2006/relationships" xmlns:w="http://schemas.openxmlformats.org/wordprocessingml/2006/main" xmlns:w14="http://schemas.microsoft.com/office/word/2010/wordml" xmlns:w15="http://schemas.microsoft.com/office/word/2012/wordml" xmlns:w16cid="http://schemas.microsoft.com/office/word/2016/wordml/cid" xmlns:w16se="http://schemas.microsoft.com/office/word/2015/wordml/symex" mc:Ignorable="w14 w15 w16se w16cid">
   <w:docDefaults>
     <w:rPrDefault>
       <w:rPr>
@@ -1721,7 +1460,7 @@
     </w:rPrDefault>
     <w:pPrDefault/>
   </w:docDefaults>
-  <w:latentStyles w:defLockedState="0" w:defUIPriority="99" w:defSemiHidden="0" w:defUnhideWhenUsed="0" w:defQFormat="0" w:count="376">
+  <w:latentStyles w:defLockedState="0" w:defUIPriority="99" w:defSemiHidden="0" w:defUnhideWhenUsed="0" w:defQFormat="0" w:count="375">
     <w:lsdException w:name="Normal" w:uiPriority="0" w:qFormat="1"/>
     <w:lsdException w:name="heading 1" w:uiPriority="9" w:qFormat="1"/>
     <w:lsdException w:name="heading 2" w:semiHidden="1" w:uiPriority="9" w:unhideWhenUsed="1" w:qFormat="1"/>
@@ -2097,7 +1836,6 @@
     <w:lsdException w:name="Smart Hyperlink" w:semiHidden="1" w:unhideWhenUsed="1"/>
     <w:lsdException w:name="Hashtag" w:semiHidden="1" w:unhideWhenUsed="1"/>
     <w:lsdException w:name="Unresolved Mention" w:semiHidden="1" w:unhideWhenUsed="1"/>
-    <w:lsdException w:name="Smart Link" w:semiHidden="1" w:unhideWhenUsed="1"/>
   </w:latentStyles>
   <w:style w:type="paragraph" w:default="1" w:styleId="Normal">
     <w:name w:val="Normal"/>

</xml_diff>